<commit_message>
added a small change to tet
</commit_message>
<xml_diff>
--- a/BSF grant - intro and aims.docx
+++ b/BSF grant - intro and aims.docx
@@ -1,6 +1,6 @@
 
 <file path=word/document.xml><?xml version="1.0" encoding="utf-8"?>
-<w:document xmlns:wpc="http://schemas.microsoft.com/office/word/2010/wordprocessingCanvas" xmlns:mc="http://schemas.openxmlformats.org/markup-compatibility/2006" xmlns:o="urn:schemas-microsoft-com:office:office" xmlns:r="http://schemas.openxmlformats.org/officeDocument/2006/relationships" xmlns:m="http://schemas.openxmlformats.org/officeDocument/2006/math" xmlns:v="urn:schemas-microsoft-com:vml" xmlns:wp14="http://schemas.microsoft.com/office/word/2010/wordprocessingDrawing" xmlns:wp="http://schemas.openxmlformats.org/drawingml/2006/wordprocessingDrawing" xmlns:w10="urn:schemas-microsoft-com:office:word" xmlns:w="http://schemas.openxmlformats.org/wordprocessingml/2006/main" xmlns:w14="http://schemas.microsoft.com/office/word/2010/wordml" xmlns:wpg="http://schemas.microsoft.com/office/word/2010/wordprocessingGroup" xmlns:wpi="http://schemas.microsoft.com/office/word/2010/wordprocessingInk" xmlns:wne="http://schemas.microsoft.com/office/word/2006/wordml" xmlns:wps="http://schemas.microsoft.com/office/word/2010/wordprocessingShape" mc:Ignorable="w14 wp14">
+<w:document xmlns:ve="http://schemas.openxmlformats.org/markup-compatibility/2006" xmlns:o="urn:schemas-microsoft-com:office:office" xmlns:r="http://schemas.openxmlformats.org/officeDocument/2006/relationships" xmlns:m="http://schemas.openxmlformats.org/officeDocument/2006/math" xmlns:v="urn:schemas-microsoft-com:vml" xmlns:wp="http://schemas.openxmlformats.org/drawingml/2006/wordprocessingDrawing" xmlns:w10="urn:schemas-microsoft-com:office:word" xmlns:w="http://schemas.openxmlformats.org/wordprocessingml/2006/main" xmlns:wne="http://schemas.microsoft.com/office/word/2006/wordml">
   <w:body>
     <w:p/>
     <w:p>
@@ -373,13 +373,6 @@
           <w:rFonts w:ascii="Arial" w:hAnsi="Arial" w:cs="Arial"/>
           <w:lang w:bidi="ar-SA"/>
         </w:rPr>
-        <w:t xml:space="preserve"> </w:t>
-      </w:r>
-      <w:r>
-        <w:rPr>
-          <w:rFonts w:ascii="Arial" w:hAnsi="Arial" w:cs="Arial"/>
-          <w:lang w:bidi="ar-SA"/>
-        </w:rPr>
         <w:t>the MF-synapse reveal its full potential as it undergoes</w:t>
       </w:r>
       <w:r>
@@ -509,25 +502,7 @@
           <w:color w:val="222222"/>
           <w:shd w:val="clear" w:color="auto" w:fill="FFFFFF"/>
         </w:rPr>
-        <w:t xml:space="preserve"> (Brown &amp; </w:t>
-      </w:r>
-      <w:proofErr w:type="spellStart"/>
-      <w:r>
-        <w:rPr>
-          <w:rFonts w:ascii="Arial" w:hAnsi="Arial" w:cs="Arial"/>
-          <w:color w:val="222222"/>
-          <w:shd w:val="clear" w:color="auto" w:fill="FFFFFF"/>
-        </w:rPr>
-        <w:t>Zador</w:t>
-      </w:r>
-      <w:proofErr w:type="spellEnd"/>
-      <w:r>
-        <w:rPr>
-          <w:rFonts w:ascii="Arial" w:hAnsi="Arial" w:cs="Arial"/>
-          <w:color w:val="222222"/>
-          <w:shd w:val="clear" w:color="auto" w:fill="FFFFFF"/>
-        </w:rPr>
-        <w:t>, 1986; McNaughton &amp; Morris, 1987)</w:t>
+        <w:t xml:space="preserve"> (Brown &amp;Zador, 1986; McNaughton &amp; Morris, 1987)</w:t>
       </w:r>
       <w:r>
         <w:rPr>
@@ -551,25 +526,7 @@
           <w:color w:val="222222"/>
           <w:shd w:val="clear" w:color="auto" w:fill="FFFFFF"/>
         </w:rPr>
-        <w:t xml:space="preserve">The high facilitatory nature of the MF-synapse makes it a very efficient high-pass filter of information transfer, which allows it to propagate its incoming inputs only if they are compressed in bursts of high-frequency activity (Henze et al., 2002). The DG granular cells are also known for their low activity and their sparse connectivity to the CA3 pyramidal cells. The low activity is reflected in the facts that the DG granular cells have low endogenous firing rates (approx. 0.1 Hz; </w:t>
-      </w:r>
-      <w:proofErr w:type="spellStart"/>
-      <w:r>
-        <w:rPr>
-          <w:rFonts w:ascii="Arial" w:hAnsi="Arial" w:cs="Arial"/>
-          <w:color w:val="222222"/>
-          <w:shd w:val="clear" w:color="auto" w:fill="FFFFFF"/>
-        </w:rPr>
-        <w:t>Ylinen</w:t>
-      </w:r>
-      <w:proofErr w:type="spellEnd"/>
-      <w:r>
-        <w:rPr>
-          <w:rFonts w:ascii="Arial" w:hAnsi="Arial" w:cs="Arial"/>
-          <w:color w:val="222222"/>
-          <w:shd w:val="clear" w:color="auto" w:fill="FFFFFF"/>
-        </w:rPr>
-        <w:t xml:space="preserve"> et al., 1995; Jung &amp; </w:t>
+        <w:t>The high facilitatory nature of the MF-synapse makes it a very efficient high-pass filter of information transfer, which allows it to propagate its incoming inputs only if they are compressed in bursts of high-frequency activity (Henze et al., 2002). The DG granular cells are also known for their low activity and their sparse connectivity to the CA3 pyramidal cells. The low activity is reflected in the facts that the DG granular cells have low endogenous firing rates (approx. 0.1 Hz; Ylinen et al., 1995; Jung &amp;</w:t>
       </w:r>
       <w:r>
         <w:rPr>
@@ -639,21 +596,7 @@
           <w:rFonts w:ascii="Arial" w:hAnsi="Arial" w:cs="Arial"/>
           <w:lang w:bidi="ar-SA"/>
         </w:rPr>
-        <w:t>s</w:t>
-      </w:r>
-      <w:r>
-        <w:rPr>
-          <w:rFonts w:ascii="Arial" w:hAnsi="Arial" w:cs="Arial"/>
-          <w:lang w:bidi="ar-SA"/>
-        </w:rPr>
-        <w:t xml:space="preserve"> </w:t>
-      </w:r>
-      <w:r>
-        <w:rPr>
-          <w:rFonts w:ascii="Arial" w:hAnsi="Arial" w:cs="Arial"/>
-          <w:lang w:bidi="ar-SA"/>
-        </w:rPr>
-        <w:t xml:space="preserve">relatively low number of </w:t>
+        <w:t xml:space="preserve">srelatively low number of </w:t>
       </w:r>
       <w:r>
         <w:rPr>
@@ -676,21 +619,12 @@
         </w:rPr>
         <w:t xml:space="preserve">up to 14 CA3 neurons; </w:t>
       </w:r>
-      <w:proofErr w:type="spellStart"/>
-      <w:r>
-        <w:rPr>
-          <w:rFonts w:ascii="Arial" w:hAnsi="Arial" w:cs="Arial"/>
-          <w:lang w:bidi="ar-SA"/>
-        </w:rPr>
-        <w:t>Amaral</w:t>
-      </w:r>
-      <w:proofErr w:type="spellEnd"/>
-      <w:r>
-        <w:rPr>
-          <w:rFonts w:ascii="Arial" w:hAnsi="Arial" w:cs="Arial"/>
-          <w:lang w:bidi="ar-SA"/>
-        </w:rPr>
-        <w:t xml:space="preserve"> et al., 1990; Rolls, 2013). </w:t>
+      <w:r>
+        <w:rPr>
+          <w:rFonts w:ascii="Arial" w:hAnsi="Arial" w:cs="Arial"/>
+          <w:lang w:bidi="ar-SA"/>
+        </w:rPr>
+        <w:t xml:space="preserve">Amaral et al., 1990; Rolls, 2013). </w:t>
       </w:r>
       <w:r>
         <w:rPr>
@@ -799,24 +733,7 @@
           <w:color w:val="222222"/>
           <w:shd w:val="clear" w:color="auto" w:fill="FFFFFF"/>
         </w:rPr>
-        <w:t>approaches, it was shown that synaptic increase in Pr (possibly like the one apparent after MF-LTP) is not translated into a uniform amplification of post-synaptic responses to a given pre-synaptic train of stimuli. Rather it causes a redistribution of post-synaptic responses relative to one another, which actually reflects the change in neurotransmitter-release pattern during a train without changing the overall neurotransmitter release (Tsodyks &amp; Markram, 1997).  In the case of the MF-synapse, the redistribution of neurotransmitter release, as a result of LTP,</w:t>
-      </w:r>
-      <w:r>
-        <w:rPr>
-          <w:rFonts w:ascii="Arial" w:hAnsi="Arial" w:cs="Arial" w:hint="cs"/>
-          <w:color w:val="222222"/>
-          <w:shd w:val="clear" w:color="auto" w:fill="FFFFFF"/>
-          <w:rtl/>
-        </w:rPr>
-        <w:t xml:space="preserve"> </w:t>
-      </w:r>
-      <w:r>
-        <w:rPr>
-          <w:rFonts w:ascii="Arial" w:hAnsi="Arial" w:cs="Arial"/>
-          <w:color w:val="222222"/>
-          <w:shd w:val="clear" w:color="auto" w:fill="FFFFFF"/>
-        </w:rPr>
-        <w:t>is manifested as a decrease in its synaptic facilitation (Gundlfinger et al., 2007). The implications of such decrease in synaptic facilitation to the high-pass filtering properties of the MF-synapse and on its ability to support pattern-separation are currently unknown. Therefore, one of our aims will be to determine the effects of LTP on information transfer in this synapse.</w:t>
+        <w:t>approaches, it was shown that synaptic increase in Pr (possibly like the one apparent after MF-LTP) is not translated into a uniform amplification of post-synaptic responses to a given pre-synaptic train of stimuli. Rather it causes a redistribution of post-synaptic responses relative to one another, which actually reflects the change in neurotransmitter-release pattern during a train without changing the overall neurotransmitter release (Tsodyks &amp; Markram, 1997).  In the case of the MF-synapse, the redistribution of neurotransmitter release, as a result of LTP,is manifested as a decrease in its synaptic facilitation (Gundlfinger et al., 2007). The implications of such decrease in synaptic facilitation to the high-pass filtering properties of the MF-synapse and on its ability to support pattern-separation are currently unknown. Therefore, one of our aims will be to determine the effects of LTP on information transfer in this synapse.</w:t>
       </w:r>
     </w:p>
     <w:p>
@@ -833,53 +750,12 @@
         </w:rPr>
         <w:t>As opposed to the associative NMDA-dependent LTP, which is the most-studied form of LTP and is generally considered to be expressed post-synaptically, MF-LTP does not require any coordinated post-synaptic activity for its induction (</w:t>
       </w:r>
-      <w:proofErr w:type="spellStart"/>
-      <w:r>
-        <w:rPr>
-          <w:rFonts w:ascii="Arial" w:hAnsi="Arial" w:cs="Arial"/>
-          <w:shd w:val="clear" w:color="auto" w:fill="FFFFFF"/>
-        </w:rPr>
-        <w:t>Zalutsky</w:t>
-      </w:r>
-      <w:proofErr w:type="spellEnd"/>
-      <w:r>
-        <w:rPr>
-          <w:rFonts w:ascii="Arial" w:hAnsi="Arial" w:cs="Arial"/>
-          <w:shd w:val="clear" w:color="auto" w:fill="FFFFFF"/>
-        </w:rPr>
-        <w:t xml:space="preserve"> &amp; Nicoll, 1990; Tong, </w:t>
-      </w:r>
-      <w:proofErr w:type="spellStart"/>
-      <w:r>
-        <w:rPr>
-          <w:rFonts w:ascii="Arial" w:hAnsi="Arial" w:cs="Arial"/>
-          <w:shd w:val="clear" w:color="auto" w:fill="FFFFFF"/>
-        </w:rPr>
-        <w:t>Makenka</w:t>
-      </w:r>
-      <w:proofErr w:type="spellEnd"/>
-      <w:r>
-        <w:rPr>
-          <w:rFonts w:ascii="Arial" w:hAnsi="Arial" w:cs="Arial"/>
-          <w:shd w:val="clear" w:color="auto" w:fill="FFFFFF"/>
-        </w:rPr>
-        <w:t xml:space="preserve"> &amp; Nicoll, 1996; Langdon, Johnson &amp; </w:t>
-      </w:r>
-      <w:proofErr w:type="spellStart"/>
-      <w:r>
-        <w:rPr>
-          <w:rFonts w:ascii="Arial" w:hAnsi="Arial" w:cs="Arial"/>
-          <w:shd w:val="clear" w:color="auto" w:fill="FFFFFF"/>
-        </w:rPr>
-        <w:t>Barrionuevo</w:t>
-      </w:r>
-      <w:proofErr w:type="spellEnd"/>
-      <w:r>
-        <w:rPr>
-          <w:rFonts w:ascii="Arial" w:hAnsi="Arial" w:cs="Arial"/>
-          <w:shd w:val="clear" w:color="auto" w:fill="FFFFFF"/>
-        </w:rPr>
-        <w:t>, 1995;</w:t>
+      <w:r>
+        <w:rPr>
+          <w:rFonts w:ascii="Arial" w:hAnsi="Arial" w:cs="Arial"/>
+          <w:shd w:val="clear" w:color="auto" w:fill="FFFFFF"/>
+        </w:rPr>
+        <w:t>Zalutsky&amp; Nicoll, 1990; Tong, Makenka&amp; Nicoll, 1996; Langdon, Johnson &amp;Barrionuevo, 1995;</w:t>
       </w:r>
       <w:r>
         <w:rPr>
@@ -1157,25 +1033,7 @@
           <w:szCs w:val="24"/>
           <w:lang w:bidi="ar-SA"/>
         </w:rPr>
-        <w:t>are the MF-CA3 synapse and</w:t>
-      </w:r>
-      <w:r>
-        <w:rPr>
-          <w:rFonts w:ascii="Arial" w:hAnsi="Arial" w:cs="Arial"/>
-          <w:sz w:val="24"/>
-          <w:szCs w:val="24"/>
-          <w:lang w:bidi="ar-SA"/>
-        </w:rPr>
-        <w:t xml:space="preserve"> </w:t>
-      </w:r>
-      <w:r>
-        <w:rPr>
-          <w:rFonts w:ascii="Arial" w:hAnsi="Arial" w:cs="Arial"/>
-          <w:sz w:val="24"/>
-          <w:szCs w:val="24"/>
-          <w:lang w:bidi="ar-SA"/>
-        </w:rPr>
-        <w:t xml:space="preserve">the </w:t>
+        <w:t xml:space="preserve">are the MF-CA3 synapse andthe </w:t>
       </w:r>
       <w:r>
         <w:rPr>
@@ -1256,25 +1114,7 @@
           <w:szCs w:val="24"/>
           <w:lang w:bidi="ar-SA"/>
         </w:rPr>
-        <w:t>.</w:t>
-      </w:r>
-      <w:r>
-        <w:rPr>
-          <w:rFonts w:ascii="Arial" w:hAnsi="Arial" w:cs="Arial"/>
-          <w:sz w:val="24"/>
-          <w:szCs w:val="24"/>
-          <w:lang w:bidi="ar-SA"/>
-        </w:rPr>
-        <w:t xml:space="preserve"> </w:t>
-      </w:r>
-      <w:r>
-        <w:rPr>
-          <w:rFonts w:ascii="Arial" w:hAnsi="Arial" w:cs="Arial"/>
-          <w:sz w:val="24"/>
-          <w:szCs w:val="24"/>
-          <w:lang w:bidi="ar-SA"/>
-        </w:rPr>
-        <w:t>In-addition, both synapse types were shown to</w:t>
+        <w:t>.In-addition, both synapse types were shown to</w:t>
       </w:r>
       <w:r>
         <w:rPr>
@@ -1284,15 +1124,6 @@
           <w:lang w:bidi="ar-SA"/>
         </w:rPr>
         <w:t xml:space="preserve"> undergo pre-synaptic LTP when presented with high-frequency stimulations. Under the assumption that the STP properties of these synapses are important for the computations performed in the DG-CA3 network, it will be of high relevance to examine how LTP induction affects the STP of these synapses, and how in turn these effects might alter information processing in the network.   </w:t>
-      </w:r>
-      <w:r>
-        <w:rPr>
-          <w:rFonts w:ascii="Arial" w:hAnsi="Arial" w:cs="Arial"/>
-          <w:sz w:val="24"/>
-          <w:szCs w:val="24"/>
-          <w:lang w:bidi="ar-SA"/>
-        </w:rPr>
-        <w:t xml:space="preserve">   </w:t>
       </w:r>
     </w:p>
     <w:p>
@@ -1376,25 +1207,7 @@
           <w:szCs w:val="24"/>
           <w:lang w:bidi="ar-SA"/>
         </w:rPr>
-        <w:t xml:space="preserve"> This we believe will provide indication of how the output of the DG-CA3 network changes in response to MF-LTP.</w:t>
-      </w:r>
-      <w:r>
-        <w:rPr>
-          <w:rFonts w:ascii="Arial" w:hAnsi="Arial" w:cs="Arial"/>
-          <w:sz w:val="24"/>
-          <w:szCs w:val="24"/>
-          <w:lang w:bidi="ar-SA"/>
-        </w:rPr>
-        <w:t xml:space="preserve"> </w:t>
-      </w:r>
-      <w:r>
-        <w:rPr>
-          <w:rFonts w:ascii="Arial" w:hAnsi="Arial" w:cs="Arial"/>
-          <w:sz w:val="24"/>
-          <w:szCs w:val="24"/>
-          <w:lang w:bidi="ar-SA"/>
-        </w:rPr>
-        <w:t xml:space="preserve">Next, </w:t>
+        <w:t xml:space="preserve"> This we believe will provide indication of how the output of the DG-CA3 network changes in response to MF-LTP.Next, </w:t>
       </w:r>
       <w:r>
         <w:rPr>
@@ -1493,15 +1306,6 @@
           <w:szCs w:val="24"/>
           <w:lang w:bidi="ar-SA"/>
         </w:rPr>
-        <w:t xml:space="preserve"> </w:t>
-      </w:r>
-      <w:r>
-        <w:rPr>
-          <w:rFonts w:ascii="Arial" w:hAnsi="Arial" w:cs="Arial"/>
-          <w:sz w:val="24"/>
-          <w:szCs w:val="24"/>
-          <w:lang w:bidi="ar-SA"/>
-        </w:rPr>
         <w:t>jointly</w:t>
       </w:r>
       <w:r>
@@ -1511,25 +1315,7 @@
           <w:szCs w:val="24"/>
           <w:lang w:bidi="ar-SA"/>
         </w:rPr>
-        <w:t xml:space="preserve"> affect</w:t>
-      </w:r>
-      <w:r>
-        <w:rPr>
-          <w:rFonts w:ascii="Arial" w:hAnsi="Arial" w:cs="Arial"/>
-          <w:sz w:val="24"/>
-          <w:szCs w:val="24"/>
-          <w:lang w:bidi="ar-SA"/>
-        </w:rPr>
-        <w:t xml:space="preserve"> </w:t>
-      </w:r>
-      <w:r>
-        <w:rPr>
-          <w:rFonts w:ascii="Arial" w:hAnsi="Arial" w:cs="Arial"/>
-          <w:sz w:val="24"/>
-          <w:szCs w:val="24"/>
-          <w:lang w:bidi="ar-SA"/>
-        </w:rPr>
-        <w:t>the excitation/inhibition balance</w:t>
+        <w:t xml:space="preserve"> affectthe excitation/inhibition balance</w:t>
       </w:r>
       <w:r>
         <w:rPr>
@@ -1706,19 +1492,8 @@
           <w:szCs w:val="24"/>
           <w:lang w:bidi="ar-SA"/>
         </w:rPr>
-        <w:t xml:space="preserve"> such as metabotropic glutamate receptors (</w:t>
-      </w:r>
-      <w:proofErr w:type="spellStart"/>
-      <w:r>
-        <w:rPr>
-          <w:rFonts w:ascii="Arial" w:hAnsi="Arial" w:cs="Arial"/>
-          <w:sz w:val="24"/>
-          <w:szCs w:val="24"/>
-          <w:lang w:bidi="ar-SA"/>
-        </w:rPr>
-        <w:t>mGluRs</w:t>
-      </w:r>
-      <w:proofErr w:type="spellEnd"/>
+        <w:t xml:space="preserve"> such as metabotropic glutamate receptors (mGluRs</w:t>
+      </w:r>
       <w:r>
         <w:rPr>
           <w:rFonts w:ascii="Arial" w:hAnsi="Arial" w:cs="Arial"/>
@@ -1820,25 +1595,7 @@
           <w:szCs w:val="24"/>
           <w:lang w:bidi="ar-SA"/>
         </w:rPr>
-        <w:t>play in the induction of MF-LTP?</w:t>
-      </w:r>
-      <w:r>
-        <w:rPr>
-          <w:rFonts w:ascii="Arial" w:hAnsi="Arial" w:cs="Arial"/>
-          <w:sz w:val="24"/>
-          <w:szCs w:val="24"/>
-          <w:lang w:bidi="ar-SA"/>
-        </w:rPr>
-        <w:t xml:space="preserve"> </w:t>
-      </w:r>
-      <w:r>
-        <w:rPr>
-          <w:rFonts w:ascii="Arial" w:hAnsi="Arial" w:cs="Arial"/>
-          <w:sz w:val="24"/>
-          <w:szCs w:val="24"/>
-          <w:lang w:bidi="ar-SA"/>
-        </w:rPr>
-        <w:t xml:space="preserve">Second, if glutamate spillover contributes to the development of </w:t>
+        <w:t xml:space="preserve">play in the induction of MF-LTP?Second, if glutamate spillover contributes to the development of </w:t>
       </w:r>
       <w:r>
         <w:rPr>
@@ -1984,15 +1741,6 @@
           <w:szCs w:val="24"/>
           <w:lang w:bidi="ar-SA"/>
         </w:rPr>
-        <w:t xml:space="preserve"> </w:t>
-      </w:r>
-      <w:r>
-        <w:rPr>
-          <w:rFonts w:ascii="Arial" w:hAnsi="Arial" w:cs="Arial"/>
-          <w:sz w:val="24"/>
-          <w:szCs w:val="24"/>
-          <w:lang w:bidi="ar-SA"/>
-        </w:rPr>
         <w:t>(</w:t>
       </w:r>
       <w:r>
@@ -2040,7 +1788,11 @@
         </w:rPr>
       </w:pPr>
     </w:p>
-    <w:p/>
+    <w:p>
+      <w:r>
+        <w:t>I made a small change....</w:t>
+      </w:r>
+    </w:p>
     <w:sectPr>
       <w:pgSz w:w="12240" w:h="15840"/>
       <w:pgMar w:top="1440" w:right="1440" w:bottom="1440" w:left="1440" w:header="720" w:footer="720" w:gutter="0"/>
@@ -2052,7 +1804,7 @@
 </file>
 
 <file path=word/styles.xml><?xml version="1.0" encoding="utf-8"?>
-<w:styles xmlns:mc="http://schemas.openxmlformats.org/markup-compatibility/2006" xmlns:r="http://schemas.openxmlformats.org/officeDocument/2006/relationships" xmlns:w="http://schemas.openxmlformats.org/wordprocessingml/2006/main" xmlns:w14="http://schemas.microsoft.com/office/word/2010/wordml" mc:Ignorable="w14">
+<w:styles xmlns:r="http://schemas.openxmlformats.org/officeDocument/2006/relationships" xmlns:w="http://schemas.openxmlformats.org/wordprocessingml/2006/main">
   <w:docDefaults>
     <w:rPrDefault>
       <w:rPr>
@@ -2223,6 +1975,7 @@
     <w:uiPriority w:val="99"/>
     <w:semiHidden/>
     <w:unhideWhenUsed/>
+    <w:qFormat/>
     <w:tblPr>
       <w:tblInd w:w="0" w:type="dxa"/>
       <w:tblCellMar>

</xml_diff>

<commit_message>
added some to aim 1
</commit_message>
<xml_diff>
--- a/BSF grant - intro and aims.docx
+++ b/BSF grant - intro and aims.docx
@@ -1,6 +1,6 @@
 
 <file path=word/document.xml><?xml version="1.0" encoding="utf-8"?>
-<w:document xmlns:ve="http://schemas.openxmlformats.org/markup-compatibility/2006" xmlns:o="urn:schemas-microsoft-com:office:office" xmlns:r="http://schemas.openxmlformats.org/officeDocument/2006/relationships" xmlns:m="http://schemas.openxmlformats.org/officeDocument/2006/math" xmlns:v="urn:schemas-microsoft-com:vml" xmlns:wp="http://schemas.openxmlformats.org/drawingml/2006/wordprocessingDrawing" xmlns:w10="urn:schemas-microsoft-com:office:word" xmlns:w="http://schemas.openxmlformats.org/wordprocessingml/2006/main" xmlns:wne="http://schemas.microsoft.com/office/word/2006/wordml">
+<w:document xmlns:wpc="http://schemas.microsoft.com/office/word/2010/wordprocessingCanvas" xmlns:mc="http://schemas.openxmlformats.org/markup-compatibility/2006" xmlns:o="urn:schemas-microsoft-com:office:office" xmlns:r="http://schemas.openxmlformats.org/officeDocument/2006/relationships" xmlns:m="http://schemas.openxmlformats.org/officeDocument/2006/math" xmlns:v="urn:schemas-microsoft-com:vml" xmlns:wp14="http://schemas.microsoft.com/office/word/2010/wordprocessingDrawing" xmlns:wp="http://schemas.openxmlformats.org/drawingml/2006/wordprocessingDrawing" xmlns:w10="urn:schemas-microsoft-com:office:word" xmlns:w="http://schemas.openxmlformats.org/wordprocessingml/2006/main" xmlns:w14="http://schemas.microsoft.com/office/word/2010/wordml" xmlns:wpg="http://schemas.microsoft.com/office/word/2010/wordprocessingGroup" xmlns:wpi="http://schemas.microsoft.com/office/word/2010/wordprocessingInk" xmlns:wne="http://schemas.microsoft.com/office/word/2006/wordml" xmlns:wps="http://schemas.microsoft.com/office/word/2010/wordprocessingShape" mc:Ignorable="w14 wp14">
   <w:body>
     <w:p/>
     <w:p>
@@ -371,6 +371,12 @@
       <w:r>
         <w:rPr>
           <w:rFonts w:ascii="Arial" w:hAnsi="Arial" w:cs="Arial"/>
+        </w:rPr>
+        <w:t xml:space="preserve"> </w:t>
+      </w:r>
+      <w:r>
+        <w:rPr>
+          <w:rFonts w:ascii="Arial" w:hAnsi="Arial" w:cs="Arial"/>
           <w:lang w:bidi="ar-SA"/>
         </w:rPr>
         <w:t>the MF-synapse reveal its full potential as it undergoes</w:t>
@@ -596,7 +602,21 @@
           <w:rFonts w:ascii="Arial" w:hAnsi="Arial" w:cs="Arial"/>
           <w:lang w:bidi="ar-SA"/>
         </w:rPr>
-        <w:t xml:space="preserve">srelatively low number of </w:t>
+        <w:t>s</w:t>
+      </w:r>
+      <w:r>
+        <w:rPr>
+          <w:rFonts w:ascii="Arial" w:hAnsi="Arial" w:cs="Arial"/>
+          <w:lang w:bidi="ar-SA"/>
+        </w:rPr>
+        <w:t xml:space="preserve"> </w:t>
+      </w:r>
+      <w:r>
+        <w:rPr>
+          <w:rFonts w:ascii="Arial" w:hAnsi="Arial" w:cs="Arial"/>
+          <w:lang w:bidi="ar-SA"/>
+        </w:rPr>
+        <w:t xml:space="preserve">relatively low number of </w:t>
       </w:r>
       <w:r>
         <w:rPr>
@@ -733,7 +753,23 @@
           <w:color w:val="222222"/>
           <w:shd w:val="clear" w:color="auto" w:fill="FFFFFF"/>
         </w:rPr>
-        <w:t>approaches, it was shown that synaptic increase in Pr (possibly like the one apparent after MF-LTP) is not translated into a uniform amplification of post-synaptic responses to a given pre-synaptic train of stimuli. Rather it causes a redistribution of post-synaptic responses relative to one another, which actually reflects the change in neurotransmitter-release pattern during a train without changing the overall neurotransmitter release (Tsodyks &amp; Markram, 1997).  In the case of the MF-synapse, the redistribution of neurotransmitter release, as a result of LTP,is manifested as a decrease in its synaptic facilitation (Gundlfinger et al., 2007). The implications of such decrease in synaptic facilitation to the high-pass filtering properties of the MF-synapse and on its ability to support pattern-separation are currently unknown. Therefore, one of our aims will be to determine the effects of LTP on information transfer in this synapse.</w:t>
+        <w:t>approaches, it was shown that synaptic increase in Pr (possibly like the one apparent after MF-LTP) is not translated into a uniform amplification of post-synaptic responses to a given pre-synaptic train of stimuli. Rather it causes a redistribution of post-synaptic responses relative to one another, which actually reflects the change in neurotransmitter-release pattern during a train without changing the overall neurotransmitter release (Tsodyks &amp; Markram, 1997).  In the case of the MF-synapse, the redistribution of neurotransmitter release, as a result of LTP,</w:t>
+      </w:r>
+      <w:r>
+        <w:rPr>
+          <w:rFonts w:ascii="Arial" w:hAnsi="Arial" w:cs="Arial"/>
+          <w:color w:val="222222"/>
+          <w:shd w:val="clear" w:color="auto" w:fill="FFFFFF"/>
+        </w:rPr>
+        <w:t xml:space="preserve"> </w:t>
+      </w:r>
+      <w:r>
+        <w:rPr>
+          <w:rFonts w:ascii="Arial" w:hAnsi="Arial" w:cs="Arial"/>
+          <w:color w:val="222222"/>
+          <w:shd w:val="clear" w:color="auto" w:fill="FFFFFF"/>
+        </w:rPr>
+        <w:t>is manifested as a decrease in its synaptic facilitation (Gundlfinger et al., 2007). The implications of such decrease in synaptic facilitation to the high-pass filtering properties of the MF-synapse and on its ability to support pattern-separation are currently unknown. Therefore, one of our aims will be to determine the effects of LTP on information transfer in this synapse.</w:t>
       </w:r>
     </w:p>
     <w:p>
@@ -976,8 +1012,19 @@
           <w:szCs w:val="24"/>
           <w:lang w:bidi="ar-SA"/>
         </w:rPr>
-        <w:t xml:space="preserve"> DG-CA3 neuronal </w:t>
-      </w:r>
+        <w:t xml:space="preserve"> DG-CA3 </w:t>
+      </w:r>
+      <w:r>
+        <w:rPr>
+          <w:rFonts w:ascii="Arial" w:hAnsi="Arial" w:cs="Arial"/>
+          <w:sz w:val="24"/>
+          <w:szCs w:val="24"/>
+          <w:lang w:bidi="ar-SA"/>
+        </w:rPr>
+        <w:t>sub</w:t>
+      </w:r>
+      <w:bookmarkStart w:id="0" w:name="_GoBack"/>
+      <w:bookmarkEnd w:id="0"/>
       <w:r>
         <w:rPr>
           <w:rFonts w:ascii="Arial" w:hAnsi="Arial" w:cs="Arial"/>
@@ -1207,16 +1254,70 @@
           <w:szCs w:val="24"/>
           <w:lang w:bidi="ar-SA"/>
         </w:rPr>
-        <w:t xml:space="preserve"> This we believe will provide indication of how the output of the DG-CA3 network changes in response to MF-LTP.Next, </w:t>
-      </w:r>
-      <w:r>
-        <w:rPr>
-          <w:rFonts w:ascii="Arial" w:hAnsi="Arial" w:cs="Arial"/>
-          <w:sz w:val="24"/>
-          <w:szCs w:val="24"/>
-          <w:lang w:bidi="ar-SA"/>
-        </w:rPr>
-        <w:t>we will dissect the contribution of the DG-CA3 network c</w:t>
+        <w:t xml:space="preserve"> This we believe will provide indication of how the output of the DG-CA3 </w:t>
+      </w:r>
+      <w:r>
+        <w:rPr>
+          <w:rFonts w:ascii="Arial" w:hAnsi="Arial" w:cs="Arial"/>
+          <w:sz w:val="24"/>
+          <w:szCs w:val="24"/>
+          <w:lang w:bidi="ar-SA"/>
+        </w:rPr>
+        <w:t>sub</w:t>
+      </w:r>
+      <w:r>
+        <w:rPr>
+          <w:rFonts w:ascii="Arial" w:hAnsi="Arial" w:cs="Arial"/>
+          <w:sz w:val="24"/>
+          <w:szCs w:val="24"/>
+          <w:lang w:bidi="ar-SA"/>
+        </w:rPr>
+        <w:t>network changes in response to MF-LTP.</w:t>
+      </w:r>
+      <w:r>
+        <w:rPr>
+          <w:rFonts w:ascii="Arial" w:hAnsi="Arial" w:cs="Arial"/>
+          <w:sz w:val="24"/>
+          <w:szCs w:val="24"/>
+          <w:lang w:bidi="ar-SA"/>
+        </w:rPr>
+        <w:t xml:space="preserve"> </w:t>
+      </w:r>
+      <w:r>
+        <w:rPr>
+          <w:rFonts w:ascii="Arial" w:hAnsi="Arial" w:cs="Arial"/>
+          <w:sz w:val="24"/>
+          <w:szCs w:val="24"/>
+          <w:lang w:bidi="ar-SA"/>
+        </w:rPr>
+        <w:t xml:space="preserve">Next, </w:t>
+      </w:r>
+      <w:r>
+        <w:rPr>
+          <w:rFonts w:ascii="Arial" w:hAnsi="Arial" w:cs="Arial"/>
+          <w:sz w:val="24"/>
+          <w:szCs w:val="24"/>
+          <w:lang w:bidi="ar-SA"/>
+        </w:rPr>
+        <w:t xml:space="preserve">we will dissect the contribution of the DG-CA3 </w:t>
+      </w:r>
+      <w:r>
+        <w:rPr>
+          <w:rFonts w:ascii="Arial" w:hAnsi="Arial" w:cs="Arial"/>
+          <w:sz w:val="24"/>
+          <w:szCs w:val="24"/>
+          <w:lang w:bidi="ar-SA"/>
+        </w:rPr>
+        <w:t>sub</w:t>
+      </w:r>
+      <w:r>
+        <w:rPr>
+          <w:rFonts w:ascii="Arial" w:hAnsi="Arial" w:cs="Arial"/>
+          <w:sz w:val="24"/>
+          <w:szCs w:val="24"/>
+          <w:lang w:bidi="ar-SA"/>
+        </w:rPr>
+        <w:t>network c</w:t>
       </w:r>
       <w:r>
         <w:rPr>
@@ -1306,6 +1407,15 @@
           <w:szCs w:val="24"/>
           <w:lang w:bidi="ar-SA"/>
         </w:rPr>
+        <w:t xml:space="preserve"> </w:t>
+      </w:r>
+      <w:r>
+        <w:rPr>
+          <w:rFonts w:ascii="Arial" w:hAnsi="Arial" w:cs="Arial"/>
+          <w:sz w:val="24"/>
+          <w:szCs w:val="24"/>
+          <w:lang w:bidi="ar-SA"/>
+        </w:rPr>
         <w:t>jointly</w:t>
       </w:r>
       <w:r>
@@ -1315,7 +1425,25 @@
           <w:szCs w:val="24"/>
           <w:lang w:bidi="ar-SA"/>
         </w:rPr>
-        <w:t xml:space="preserve"> affectthe excitation/inhibition balance</w:t>
+        <w:t xml:space="preserve"> affect</w:t>
+      </w:r>
+      <w:r>
+        <w:rPr>
+          <w:rFonts w:ascii="Arial" w:hAnsi="Arial" w:cs="Arial"/>
+          <w:sz w:val="24"/>
+          <w:szCs w:val="24"/>
+          <w:lang w:bidi="ar-SA"/>
+        </w:rPr>
+        <w:t xml:space="preserve"> </w:t>
+      </w:r>
+      <w:r>
+        <w:rPr>
+          <w:rFonts w:ascii="Arial" w:hAnsi="Arial" w:cs="Arial"/>
+          <w:sz w:val="24"/>
+          <w:szCs w:val="24"/>
+          <w:lang w:bidi="ar-SA"/>
+        </w:rPr>
+        <w:t>the excitation/inhibition balance</w:t>
       </w:r>
       <w:r>
         <w:rPr>
@@ -1333,25 +1461,226 @@
         <w:jc w:val="both"/>
         <w:rPr>
           <w:rFonts w:ascii="Arial" w:hAnsi="Arial" w:cs="Arial"/>
-          <w:b/>
-          <w:bCs/>
-          <w:sz w:val="24"/>
-          <w:szCs w:val="24"/>
-          <w:u w:val="single"/>
+          <w:sz w:val="24"/>
+          <w:szCs w:val="24"/>
           <w:lang w:bidi="ar-SA"/>
         </w:rPr>
       </w:pPr>
       <w:r>
         <w:rPr>
           <w:rFonts w:ascii="Arial" w:hAnsi="Arial" w:cs="Arial"/>
-          <w:b/>
-          <w:bCs/>
-          <w:sz w:val="24"/>
-          <w:szCs w:val="24"/>
-          <w:u w:val="single"/>
-          <w:lang w:bidi="ar-SA"/>
-        </w:rPr>
-        <w:t>Aim #2</w:t>
+          <w:sz w:val="24"/>
+          <w:szCs w:val="24"/>
+          <w:lang w:bidi="ar-SA"/>
+        </w:rPr>
+        <w:t xml:space="preserve">We plan to achieve these goals by combining electrophysiological measurements </w:t>
+      </w:r>
+      <w:r>
+        <w:rPr>
+          <w:rFonts w:ascii="Arial" w:hAnsi="Arial" w:cs="Arial"/>
+          <w:sz w:val="24"/>
+          <w:szCs w:val="24"/>
+          <w:lang w:bidi="ar-SA"/>
+        </w:rPr>
+        <w:t>together</w:t>
+      </w:r>
+      <w:r>
+        <w:rPr>
+          <w:rFonts w:ascii="Arial" w:hAnsi="Arial" w:cs="Arial"/>
+          <w:sz w:val="24"/>
+          <w:szCs w:val="24"/>
+          <w:lang w:bidi="ar-SA"/>
+        </w:rPr>
+        <w:t xml:space="preserve"> with pharmacological and genetic manipulations of defined components of the DG-CA3 subnetwork. For the first set of trials we will record CA3 responses to a train of MF-stimulation using various frequency protocols. </w:t>
+      </w:r>
+      <w:r>
+        <w:rPr>
+          <w:rFonts w:ascii="Arial" w:hAnsi="Arial" w:cs="Arial"/>
+          <w:sz w:val="24"/>
+          <w:szCs w:val="24"/>
+          <w:lang w:bidi="ar-SA"/>
+        </w:rPr>
+        <w:t>After obtaining baseline responses to these trains of stimuli</w:t>
+      </w:r>
+      <w:r>
+        <w:rPr>
+          <w:rFonts w:ascii="Arial" w:hAnsi="Arial" w:cs="Arial"/>
+          <w:sz w:val="24"/>
+          <w:szCs w:val="24"/>
+          <w:lang w:bidi="ar-SA"/>
+        </w:rPr>
+        <w:t xml:space="preserve">, we will </w:t>
+      </w:r>
+      <w:r>
+        <w:rPr>
+          <w:rFonts w:ascii="Arial" w:hAnsi="Arial" w:cs="Arial"/>
+          <w:sz w:val="24"/>
+          <w:szCs w:val="24"/>
+          <w:lang w:bidi="ar-SA"/>
+        </w:rPr>
+        <w:t xml:space="preserve">introduce high-frequency stimulation (HFS; </w:t>
+      </w:r>
+      <w:r>
+        <w:rPr>
+          <w:rFonts w:ascii="Arial" w:hAnsi="Arial" w:cs="Arial"/>
+          <w:sz w:val="24"/>
+          <w:szCs w:val="24"/>
+          <w:lang w:bidi="ar-SA"/>
+        </w:rPr>
+        <w:t xml:space="preserve">two 5 seconds bursts of 25 Hz, with inter-burst interval of 10 seconds) </w:t>
+      </w:r>
+      <w:r>
+        <w:rPr>
+          <w:rFonts w:ascii="Arial" w:hAnsi="Arial" w:cs="Arial"/>
+          <w:sz w:val="24"/>
+          <w:szCs w:val="24"/>
+          <w:lang w:bidi="ar-SA"/>
+        </w:rPr>
+        <w:t>in-order to induce MF-LTP, in the presence of the NMDA-blocker –</w:t>
+      </w:r>
+      <w:r>
+        <w:rPr>
+          <w:rFonts w:ascii="Arial" w:hAnsi="Arial" w:cs="Arial"/>
+          <w:sz w:val="24"/>
+          <w:szCs w:val="24"/>
+          <w:lang w:bidi="ar-SA"/>
+        </w:rPr>
+        <w:t xml:space="preserve"> AP-V,</w:t>
+      </w:r>
+      <w:r>
+        <w:rPr>
+          <w:rFonts w:ascii="Arial" w:hAnsi="Arial" w:cs="Arial"/>
+          <w:sz w:val="24"/>
+          <w:szCs w:val="24"/>
+          <w:lang w:bidi="ar-SA"/>
+        </w:rPr>
+        <w:t xml:space="preserve"> to prevent NMDA-dependent LTP from occurring at other hippocampal synapses. </w:t>
+      </w:r>
+      <w:r>
+        <w:rPr>
+          <w:rFonts w:ascii="Arial" w:hAnsi="Arial" w:cs="Arial"/>
+          <w:sz w:val="24"/>
+          <w:szCs w:val="24"/>
+          <w:lang w:bidi="ar-SA"/>
+        </w:rPr>
+        <w:t>Then we will estimate how the filtering properties of the synapse have changed i</w:t>
+      </w:r>
+      <w:r>
+        <w:rPr>
+          <w:rFonts w:ascii="Arial" w:hAnsi="Arial" w:cs="Arial"/>
+          <w:sz w:val="24"/>
+          <w:szCs w:val="24"/>
+          <w:lang w:bidi="ar-SA"/>
+        </w:rPr>
+        <w:t>n terms of the post-synaptic re</w:t>
+      </w:r>
+      <w:r>
+        <w:rPr>
+          <w:rFonts w:ascii="Arial" w:hAnsi="Arial" w:cs="Arial"/>
+          <w:sz w:val="24"/>
+          <w:szCs w:val="24"/>
+          <w:lang w:bidi="ar-SA"/>
+        </w:rPr>
+        <w:t xml:space="preserve">sponses </w:t>
+      </w:r>
+      <w:r>
+        <w:rPr>
+          <w:rFonts w:ascii="Arial" w:hAnsi="Arial" w:cs="Arial"/>
+          <w:sz w:val="24"/>
+          <w:szCs w:val="24"/>
+          <w:lang w:bidi="ar-SA"/>
+        </w:rPr>
+        <w:t xml:space="preserve">to train of stimuli of different frequencies. </w:t>
+      </w:r>
+      <w:r>
+        <w:rPr>
+          <w:rFonts w:ascii="Arial" w:hAnsi="Arial" w:cs="Arial"/>
+          <w:sz w:val="24"/>
+          <w:szCs w:val="24"/>
+          <w:lang w:bidi="ar-SA"/>
+        </w:rPr>
+        <w:t>Using c</w:t>
+      </w:r>
+      <w:r>
+        <w:rPr>
+          <w:rFonts w:ascii="Arial" w:hAnsi="Arial" w:cs="Arial"/>
+          <w:sz w:val="24"/>
+          <w:szCs w:val="24"/>
+          <w:lang w:bidi="ar-SA"/>
+        </w:rPr>
+        <w:t>urrent-clamp measurements will allow us to measure the supra-threshold activity of CA3 pyramidal-cells before and after MF-LTP under dif</w:t>
+      </w:r>
+      <w:r>
+        <w:rPr>
+          <w:rFonts w:ascii="Arial" w:hAnsi="Arial" w:cs="Arial"/>
+          <w:sz w:val="24"/>
+          <w:szCs w:val="24"/>
+          <w:lang w:bidi="ar-SA"/>
+        </w:rPr>
+        <w:t xml:space="preserve">ferent stimulation conditions. In-addition, we will utilize the approach used in a </w:t>
+      </w:r>
+      <w:r>
+        <w:rPr>
+          <w:rFonts w:ascii="Arial" w:hAnsi="Arial" w:cs="Arial"/>
+          <w:sz w:val="24"/>
+          <w:szCs w:val="24"/>
+          <w:lang w:bidi="ar-SA"/>
+        </w:rPr>
+        <w:lastRenderedPageBreak/>
+        <w:t xml:space="preserve">recent study by Milstein et al., (2015), in which the researchers measured </w:t>
+      </w:r>
+      <w:r>
+        <w:rPr>
+          <w:rFonts w:ascii="Arial" w:hAnsi="Arial" w:cs="Arial"/>
+          <w:sz w:val="24"/>
+          <w:szCs w:val="24"/>
+          <w:lang w:bidi="ar-SA"/>
+        </w:rPr>
+        <w:t xml:space="preserve">EPSPs </w:t>
+      </w:r>
+      <w:r>
+        <w:rPr>
+          <w:rFonts w:ascii="Arial" w:hAnsi="Arial" w:cs="Arial"/>
+          <w:sz w:val="24"/>
+          <w:szCs w:val="24"/>
+          <w:lang w:bidi="ar-SA"/>
+        </w:rPr>
+        <w:t xml:space="preserve">of different cell-types of the CA1 subnetwork </w:t>
+      </w:r>
+      <w:r>
+        <w:rPr>
+          <w:rFonts w:ascii="Arial" w:hAnsi="Arial" w:cs="Arial"/>
+          <w:sz w:val="24"/>
+          <w:szCs w:val="24"/>
+          <w:lang w:bidi="ar-SA"/>
+        </w:rPr>
+        <w:t xml:space="preserve">in response to a train of three-pulses at different frequencies, and calculated the extent to which the summation of the EPSPs is supralinear. This way the researchers could assess whether </w:t>
+      </w:r>
+      <w:r>
+        <w:rPr>
+          <w:rFonts w:ascii="Arial" w:hAnsi="Arial" w:cs="Arial"/>
+          <w:sz w:val="24"/>
+          <w:szCs w:val="24"/>
+          <w:lang w:bidi="ar-SA"/>
+        </w:rPr>
+        <w:t xml:space="preserve">supralinear summation appears when cells are stimulated with high-frequencies or low-frequencies and </w:t>
+      </w:r>
+      <w:r>
+        <w:rPr>
+          <w:rFonts w:ascii="Arial" w:hAnsi="Arial" w:cs="Arial"/>
+          <w:sz w:val="24"/>
+          <w:szCs w:val="24"/>
+        </w:rPr>
+        <w:t xml:space="preserve">thus they could determine </w:t>
+      </w:r>
+      <w:r>
+        <w:rPr>
+          <w:rFonts w:ascii="Arial" w:hAnsi="Arial" w:cs="Arial"/>
+          <w:sz w:val="24"/>
+          <w:szCs w:val="24"/>
+          <w:lang w:bidi="ar-SA"/>
+        </w:rPr>
+        <w:t xml:space="preserve">the filter properties of different components of the CA1 subnetwork (Milstein et al., 2015). </w:t>
       </w:r>
     </w:p>
     <w:p>
@@ -1360,19 +1689,25 @@
         <w:jc w:val="both"/>
         <w:rPr>
           <w:rFonts w:ascii="Arial" w:hAnsi="Arial" w:cs="Arial"/>
-          <w:sz w:val="24"/>
-          <w:szCs w:val="24"/>
+          <w:b/>
+          <w:bCs/>
+          <w:sz w:val="24"/>
+          <w:szCs w:val="24"/>
+          <w:u w:val="single"/>
           <w:lang w:bidi="ar-SA"/>
         </w:rPr>
       </w:pPr>
       <w:r>
         <w:rPr>
           <w:rFonts w:ascii="Arial" w:hAnsi="Arial" w:cs="Arial"/>
-          <w:sz w:val="24"/>
-          <w:szCs w:val="24"/>
-          <w:lang w:bidi="ar-SA"/>
-        </w:rPr>
-        <w:t>Under what conditions MF-LTP develops?</w:t>
+          <w:b/>
+          <w:bCs/>
+          <w:sz w:val="24"/>
+          <w:szCs w:val="24"/>
+          <w:u w:val="single"/>
+          <w:lang w:bidi="ar-SA"/>
+        </w:rPr>
+        <w:t>Aim #2</w:t>
       </w:r>
     </w:p>
     <w:p>
@@ -1393,179 +1728,7 @@
           <w:szCs w:val="24"/>
           <w:lang w:bidi="ar-SA"/>
         </w:rPr>
-        <w:t>Conventional LTP protocols involve the simultaneous activation of numerous MF-</w:t>
-      </w:r>
-      <w:r>
-        <w:rPr>
-          <w:rFonts w:ascii="Arial" w:hAnsi="Arial" w:cs="Arial"/>
-          <w:sz w:val="24"/>
-          <w:szCs w:val="24"/>
-          <w:lang w:bidi="ar-SA"/>
-        </w:rPr>
-        <w:t>synapses;</w:t>
-      </w:r>
-      <w:r>
-        <w:rPr>
-          <w:rFonts w:ascii="Arial" w:hAnsi="Arial" w:cs="Arial"/>
-          <w:sz w:val="24"/>
-          <w:szCs w:val="24"/>
-          <w:lang w:bidi="ar-SA"/>
-        </w:rPr>
-        <w:t xml:space="preserve"> some of them converge on the same CA3-PCs. </w:t>
-      </w:r>
-      <w:r>
-        <w:rPr>
-          <w:rFonts w:ascii="Arial" w:hAnsi="Arial" w:cs="Arial"/>
-          <w:sz w:val="24"/>
-          <w:szCs w:val="24"/>
-          <w:lang w:bidi="ar-SA"/>
-        </w:rPr>
-        <w:t xml:space="preserve">This situation is capable of creating glutamate spillover </w:t>
-      </w:r>
-      <w:r>
-        <w:rPr>
-          <w:rFonts w:ascii="Arial" w:hAnsi="Arial" w:cs="Arial"/>
-          <w:sz w:val="24"/>
-          <w:szCs w:val="24"/>
-          <w:lang w:bidi="ar-SA"/>
-        </w:rPr>
-        <w:t xml:space="preserve">that can activate </w:t>
-      </w:r>
-      <w:r>
-        <w:rPr>
-          <w:rFonts w:ascii="Arial" w:hAnsi="Arial" w:cs="Arial"/>
-          <w:sz w:val="24"/>
-          <w:szCs w:val="24"/>
-          <w:lang w:bidi="ar-SA"/>
-        </w:rPr>
-        <w:t>glutamate auto-</w:t>
-      </w:r>
-      <w:r>
-        <w:rPr>
-          <w:rFonts w:ascii="Arial" w:hAnsi="Arial" w:cs="Arial"/>
-          <w:sz w:val="24"/>
-          <w:szCs w:val="24"/>
-          <w:lang w:bidi="ar-SA"/>
-        </w:rPr>
-        <w:t>receptors which</w:t>
-      </w:r>
-      <w:r>
-        <w:rPr>
-          <w:rFonts w:ascii="Arial" w:hAnsi="Arial" w:cs="Arial"/>
-          <w:sz w:val="24"/>
-          <w:szCs w:val="24"/>
-          <w:lang w:bidi="ar-SA"/>
-        </w:rPr>
-        <w:t xml:space="preserve"> can be part of the mechanism underlying MF-LTP</w:t>
-      </w:r>
-      <w:r>
-        <w:rPr>
-          <w:rFonts w:ascii="Arial" w:hAnsi="Arial" w:cs="Arial"/>
-          <w:sz w:val="24"/>
-          <w:szCs w:val="24"/>
-          <w:lang w:bidi="ar-SA"/>
-        </w:rPr>
-        <w:t xml:space="preserve">. Consistently, several studies have provided evidence that MF-LTP is dependent on this kind of </w:t>
-      </w:r>
-      <w:r>
-        <w:rPr>
-          <w:rFonts w:ascii="Arial" w:hAnsi="Arial" w:cs="Arial"/>
-          <w:sz w:val="24"/>
-          <w:szCs w:val="24"/>
-          <w:lang w:bidi="ar-SA"/>
-        </w:rPr>
-        <w:t xml:space="preserve">glutamate </w:t>
-      </w:r>
-      <w:r>
-        <w:rPr>
-          <w:rFonts w:ascii="Arial" w:hAnsi="Arial" w:cs="Arial"/>
-          <w:sz w:val="24"/>
-          <w:szCs w:val="24"/>
-          <w:lang w:bidi="ar-SA"/>
-        </w:rPr>
-        <w:t>auto-receptors</w:t>
-      </w:r>
-      <w:r>
-        <w:rPr>
-          <w:rFonts w:ascii="Arial" w:hAnsi="Arial" w:cs="Arial"/>
-          <w:sz w:val="24"/>
-          <w:szCs w:val="24"/>
-          <w:lang w:bidi="ar-SA"/>
-        </w:rPr>
-        <w:t xml:space="preserve"> such as metabotropic glutamate receptors (mGluRs</w:t>
-      </w:r>
-      <w:r>
-        <w:rPr>
-          <w:rFonts w:ascii="Arial" w:hAnsi="Arial" w:cs="Arial"/>
-          <w:sz w:val="24"/>
-          <w:szCs w:val="24"/>
-          <w:lang w:bidi="ar-SA"/>
-        </w:rPr>
-        <w:t>; Ref</w:t>
-      </w:r>
-      <w:r>
-        <w:rPr>
-          <w:rFonts w:ascii="Arial" w:hAnsi="Arial" w:cs="Arial"/>
-          <w:sz w:val="24"/>
-          <w:szCs w:val="24"/>
-          <w:lang w:bidi="ar-SA"/>
-        </w:rPr>
-        <w:t>).</w:t>
-      </w:r>
-      <w:r>
-        <w:rPr>
-          <w:rFonts w:ascii="Arial" w:hAnsi="Arial" w:cs="Arial"/>
-          <w:sz w:val="24"/>
-          <w:szCs w:val="24"/>
-          <w:lang w:bidi="ar-SA"/>
-        </w:rPr>
-        <w:t xml:space="preserve"> However, </w:t>
-      </w:r>
-      <w:r>
-        <w:rPr>
-          <w:rFonts w:ascii="Arial" w:hAnsi="Arial" w:cs="Arial"/>
-          <w:sz w:val="24"/>
-          <w:szCs w:val="24"/>
-          <w:lang w:bidi="ar-SA"/>
-        </w:rPr>
-        <w:t>u</w:t>
-      </w:r>
-      <w:r>
-        <w:rPr>
-          <w:rFonts w:ascii="Arial" w:hAnsi="Arial" w:cs="Arial"/>
-          <w:sz w:val="24"/>
-          <w:szCs w:val="24"/>
-          <w:lang w:bidi="ar-SA"/>
-        </w:rPr>
-        <w:t>nder physiological conditions, the probability of a simultaneous activation of m</w:t>
-      </w:r>
-      <w:r>
-        <w:rPr>
-          <w:rFonts w:ascii="Arial" w:hAnsi="Arial" w:cs="Arial"/>
-          <w:sz w:val="24"/>
-          <w:szCs w:val="24"/>
-          <w:lang w:bidi="ar-SA"/>
-        </w:rPr>
-        <w:t xml:space="preserve">ultiple converging synapses </w:t>
-      </w:r>
-      <w:r>
-        <w:rPr>
-          <w:rFonts w:ascii="Arial" w:hAnsi="Arial" w:cs="Arial"/>
-          <w:sz w:val="24"/>
-          <w:szCs w:val="24"/>
-          <w:lang w:bidi="ar-SA"/>
-        </w:rPr>
-        <w:lastRenderedPageBreak/>
-        <w:t>is ver</w:t>
-      </w:r>
-      <w:r>
-        <w:rPr>
-          <w:rFonts w:ascii="Arial" w:hAnsi="Arial" w:cs="Arial"/>
-          <w:sz w:val="24"/>
-          <w:szCs w:val="24"/>
-          <w:lang w:bidi="ar-SA"/>
-        </w:rPr>
-        <w:t xml:space="preserve">y low when taking into account the low activity of DG granular-cells and their sparse connectivity to CA3-PCs. </w:t>
+        <w:t>Under what conditions MF-LTP develops?</w:t>
       </w:r>
     </w:p>
     <w:p>
@@ -1586,6 +1749,189 @@
           <w:szCs w:val="24"/>
           <w:lang w:bidi="ar-SA"/>
         </w:rPr>
+        <w:t>Conventional LTP protocols involve the simultaneous activation of numerous MF-</w:t>
+      </w:r>
+      <w:r>
+        <w:rPr>
+          <w:rFonts w:ascii="Arial" w:hAnsi="Arial" w:cs="Arial"/>
+          <w:sz w:val="24"/>
+          <w:szCs w:val="24"/>
+          <w:lang w:bidi="ar-SA"/>
+        </w:rPr>
+        <w:t>synapses;</w:t>
+      </w:r>
+      <w:r>
+        <w:rPr>
+          <w:rFonts w:ascii="Arial" w:hAnsi="Arial" w:cs="Arial"/>
+          <w:sz w:val="24"/>
+          <w:szCs w:val="24"/>
+          <w:lang w:bidi="ar-SA"/>
+        </w:rPr>
+        <w:t xml:space="preserve"> some of them converge on the same CA3-PCs. </w:t>
+      </w:r>
+      <w:r>
+        <w:rPr>
+          <w:rFonts w:ascii="Arial" w:hAnsi="Arial" w:cs="Arial"/>
+          <w:sz w:val="24"/>
+          <w:szCs w:val="24"/>
+          <w:lang w:bidi="ar-SA"/>
+        </w:rPr>
+        <w:t xml:space="preserve">This situation is capable of creating glutamate spillover </w:t>
+      </w:r>
+      <w:r>
+        <w:rPr>
+          <w:rFonts w:ascii="Arial" w:hAnsi="Arial" w:cs="Arial"/>
+          <w:sz w:val="24"/>
+          <w:szCs w:val="24"/>
+          <w:lang w:bidi="ar-SA"/>
+        </w:rPr>
+        <w:t xml:space="preserve">that can activate </w:t>
+      </w:r>
+      <w:r>
+        <w:rPr>
+          <w:rFonts w:ascii="Arial" w:hAnsi="Arial" w:cs="Arial"/>
+          <w:sz w:val="24"/>
+          <w:szCs w:val="24"/>
+          <w:lang w:bidi="ar-SA"/>
+        </w:rPr>
+        <w:t>glutamate auto-</w:t>
+      </w:r>
+      <w:r>
+        <w:rPr>
+          <w:rFonts w:ascii="Arial" w:hAnsi="Arial" w:cs="Arial"/>
+          <w:sz w:val="24"/>
+          <w:szCs w:val="24"/>
+          <w:lang w:bidi="ar-SA"/>
+        </w:rPr>
+        <w:t>receptors which</w:t>
+      </w:r>
+      <w:r>
+        <w:rPr>
+          <w:rFonts w:ascii="Arial" w:hAnsi="Arial" w:cs="Arial"/>
+          <w:sz w:val="24"/>
+          <w:szCs w:val="24"/>
+          <w:lang w:bidi="ar-SA"/>
+        </w:rPr>
+        <w:t xml:space="preserve"> can be part of the mechanism underlying MF-LTP</w:t>
+      </w:r>
+      <w:r>
+        <w:rPr>
+          <w:rFonts w:ascii="Arial" w:hAnsi="Arial" w:cs="Arial"/>
+          <w:sz w:val="24"/>
+          <w:szCs w:val="24"/>
+          <w:lang w:bidi="ar-SA"/>
+        </w:rPr>
+        <w:t xml:space="preserve">. Consistently, several studies have provided evidence that MF-LTP is dependent on this kind of </w:t>
+      </w:r>
+      <w:r>
+        <w:rPr>
+          <w:rFonts w:ascii="Arial" w:hAnsi="Arial" w:cs="Arial"/>
+          <w:sz w:val="24"/>
+          <w:szCs w:val="24"/>
+          <w:lang w:bidi="ar-SA"/>
+        </w:rPr>
+        <w:t xml:space="preserve">glutamate </w:t>
+      </w:r>
+      <w:r>
+        <w:rPr>
+          <w:rFonts w:ascii="Arial" w:hAnsi="Arial" w:cs="Arial"/>
+          <w:sz w:val="24"/>
+          <w:szCs w:val="24"/>
+          <w:lang w:bidi="ar-SA"/>
+        </w:rPr>
+        <w:t>auto-receptors</w:t>
+      </w:r>
+      <w:r>
+        <w:rPr>
+          <w:rFonts w:ascii="Arial" w:hAnsi="Arial" w:cs="Arial"/>
+          <w:sz w:val="24"/>
+          <w:szCs w:val="24"/>
+          <w:lang w:bidi="ar-SA"/>
+        </w:rPr>
+        <w:t xml:space="preserve"> such as metabotropic glutamate receptors (mGluRs</w:t>
+      </w:r>
+      <w:r>
+        <w:rPr>
+          <w:rFonts w:ascii="Arial" w:hAnsi="Arial" w:cs="Arial"/>
+          <w:sz w:val="24"/>
+          <w:szCs w:val="24"/>
+          <w:lang w:bidi="ar-SA"/>
+        </w:rPr>
+        <w:t>; Ref</w:t>
+      </w:r>
+      <w:r>
+        <w:rPr>
+          <w:rFonts w:ascii="Arial" w:hAnsi="Arial" w:cs="Arial"/>
+          <w:sz w:val="24"/>
+          <w:szCs w:val="24"/>
+          <w:lang w:bidi="ar-SA"/>
+        </w:rPr>
+        <w:t>).</w:t>
+      </w:r>
+      <w:r>
+        <w:rPr>
+          <w:rFonts w:ascii="Arial" w:hAnsi="Arial" w:cs="Arial"/>
+          <w:sz w:val="24"/>
+          <w:szCs w:val="24"/>
+          <w:lang w:bidi="ar-SA"/>
+        </w:rPr>
+        <w:t xml:space="preserve"> However, </w:t>
+      </w:r>
+      <w:r>
+        <w:rPr>
+          <w:rFonts w:ascii="Arial" w:hAnsi="Arial" w:cs="Arial"/>
+          <w:sz w:val="24"/>
+          <w:szCs w:val="24"/>
+          <w:lang w:bidi="ar-SA"/>
+        </w:rPr>
+        <w:t>u</w:t>
+      </w:r>
+      <w:r>
+        <w:rPr>
+          <w:rFonts w:ascii="Arial" w:hAnsi="Arial" w:cs="Arial"/>
+          <w:sz w:val="24"/>
+          <w:szCs w:val="24"/>
+          <w:lang w:bidi="ar-SA"/>
+        </w:rPr>
+        <w:t>nder physiological conditions, the probability of a simultaneous activation of m</w:t>
+      </w:r>
+      <w:r>
+        <w:rPr>
+          <w:rFonts w:ascii="Arial" w:hAnsi="Arial" w:cs="Arial"/>
+          <w:sz w:val="24"/>
+          <w:szCs w:val="24"/>
+          <w:lang w:bidi="ar-SA"/>
+        </w:rPr>
+        <w:t>ultiple converging synapses is ver</w:t>
+      </w:r>
+      <w:r>
+        <w:rPr>
+          <w:rFonts w:ascii="Arial" w:hAnsi="Arial" w:cs="Arial"/>
+          <w:sz w:val="24"/>
+          <w:szCs w:val="24"/>
+          <w:lang w:bidi="ar-SA"/>
+        </w:rPr>
+        <w:t xml:space="preserve">y low when taking into account the low activity of DG granular-cells and their sparse connectivity to CA3-PCs. </w:t>
+      </w:r>
+    </w:p>
+    <w:p>
+      <w:pPr>
+        <w:spacing w:before="100" w:beforeAutospacing="1" w:after="100" w:afterAutospacing="1" w:line="240" w:lineRule="auto"/>
+        <w:jc w:val="both"/>
+        <w:rPr>
+          <w:rFonts w:ascii="Arial" w:hAnsi="Arial" w:cs="Arial"/>
+          <w:sz w:val="24"/>
+          <w:szCs w:val="24"/>
+          <w:lang w:bidi="ar-SA"/>
+        </w:rPr>
+      </w:pPr>
+      <w:r>
+        <w:rPr>
+          <w:rFonts w:ascii="Arial" w:hAnsi="Arial" w:cs="Arial"/>
+          <w:sz w:val="24"/>
+          <w:szCs w:val="24"/>
+          <w:lang w:bidi="ar-SA"/>
+        </w:rPr>
         <w:t xml:space="preserve">This leads us to ask the following questions: first, what role do glutamate spillover </w:t>
       </w:r>
       <w:r>
@@ -1633,8 +1979,6 @@
         </w:rPr>
         <w:t>under physiological conditions?</w:t>
       </w:r>
-      <w:bookmarkStart w:id="0" w:name="_GoBack"/>
-      <w:bookmarkEnd w:id="0"/>
     </w:p>
     <w:p>
       <w:pPr>
@@ -1779,20 +2123,7 @@
         </w:rPr>
       </w:pPr>
     </w:p>
-    <w:p>
-      <w:pPr>
-        <w:rPr>
-          <w:rFonts w:ascii="Arial" w:hAnsi="Arial" w:cs="Arial"/>
-          <w:color w:val="222222"/>
-          <w:shd w:val="clear" w:color="auto" w:fill="FFFFFF"/>
-        </w:rPr>
-      </w:pPr>
-    </w:p>
-    <w:p>
-      <w:r>
-        <w:t>I made a small change....</w:t>
-      </w:r>
-    </w:p>
+    <w:p/>
     <w:sectPr>
       <w:pgSz w:w="12240" w:h="15840"/>
       <w:pgMar w:top="1440" w:right="1440" w:bottom="1440" w:left="1440" w:header="720" w:footer="720" w:gutter="0"/>
@@ -1804,7 +2135,7 @@
 </file>
 
 <file path=word/styles.xml><?xml version="1.0" encoding="utf-8"?>
-<w:styles xmlns:r="http://schemas.openxmlformats.org/officeDocument/2006/relationships" xmlns:w="http://schemas.openxmlformats.org/wordprocessingml/2006/main">
+<w:styles xmlns:mc="http://schemas.openxmlformats.org/markup-compatibility/2006" xmlns:r="http://schemas.openxmlformats.org/officeDocument/2006/relationships" xmlns:w="http://schemas.openxmlformats.org/wordprocessingml/2006/main" xmlns:w14="http://schemas.microsoft.com/office/word/2010/wordml" mc:Ignorable="w14">
   <w:docDefaults>
     <w:rPrDefault>
       <w:rPr>
@@ -1975,7 +2306,6 @@
     <w:uiPriority w:val="99"/>
     <w:semiHidden/>
     <w:unhideWhenUsed/>
-    <w:qFormat/>
     <w:tblPr>
       <w:tblInd w:w="0" w:type="dxa"/>
       <w:tblCellMar>

</xml_diff>

<commit_message>
Added changes to aim 1 - 07/10/15
</commit_message>
<xml_diff>
--- a/BSF grant - intro and aims.docx
+++ b/BSF grant - intro and aims.docx
@@ -791,7 +791,23 @@
           <w:rFonts w:ascii="Arial" w:hAnsi="Arial" w:cs="Arial"/>
           <w:shd w:val="clear" w:color="auto" w:fill="FFFFFF"/>
         </w:rPr>
-        <w:t>Zalutsky&amp; Nicoll, 1990; Tong, Makenka&amp; Nicoll, 1996; Langdon, Johnson &amp;Barrionuevo, 1995;</w:t>
+        <w:t>Zalutsky&amp; Nicoll, 1990; Tong, Makenka&amp; Nicoll, 1996; Langdon, Johnson &amp;</w:t>
+      </w:r>
+      <w:r>
+        <w:rPr>
+          <w:rFonts w:ascii="Arial" w:hAnsi="Arial" w:cs="Arial"/>
+          <w:shd w:val="clear" w:color="auto" w:fill="FFFFFF"/>
+        </w:rPr>
+        <w:t xml:space="preserve"> </w:t>
+      </w:r>
+      <w:bookmarkStart w:id="0" w:name="_GoBack"/>
+      <w:bookmarkEnd w:id="0"/>
+      <w:r>
+        <w:rPr>
+          <w:rFonts w:ascii="Arial" w:hAnsi="Arial" w:cs="Arial"/>
+          <w:shd w:val="clear" w:color="auto" w:fill="FFFFFF"/>
+        </w:rPr>
+        <w:t>Barrionuevo, 1995;</w:t>
       </w:r>
       <w:r>
         <w:rPr>
@@ -1023,8 +1039,6 @@
         </w:rPr>
         <w:t>sub</w:t>
       </w:r>
-      <w:bookmarkStart w:id="0" w:name="_GoBack"/>
-      <w:bookmarkEnd w:id="0"/>
       <w:r>
         <w:rPr>
           <w:rFonts w:ascii="Arial" w:hAnsi="Arial" w:cs="Arial"/>
@@ -1053,7 +1067,25 @@
           <w:szCs w:val="24"/>
           <w:lang w:bidi="ar-SA"/>
         </w:rPr>
-        <w:t>Several synapses are involved in the computations performed by the DG-CA3 network</w:t>
+        <w:t xml:space="preserve">Several synapses are involved in the computations performed by the DG-CA3 </w:t>
+      </w:r>
+      <w:r>
+        <w:rPr>
+          <w:rFonts w:ascii="Arial" w:hAnsi="Arial" w:cs="Arial"/>
+          <w:sz w:val="24"/>
+          <w:szCs w:val="24"/>
+          <w:lang w:bidi="ar-SA"/>
+        </w:rPr>
+        <w:t>sub</w:t>
+      </w:r>
+      <w:r>
+        <w:rPr>
+          <w:rFonts w:ascii="Arial" w:hAnsi="Arial" w:cs="Arial"/>
+          <w:sz w:val="24"/>
+          <w:szCs w:val="24"/>
+          <w:lang w:bidi="ar-SA"/>
+        </w:rPr>
+        <w:t>network</w:t>
       </w:r>
       <w:r>
         <w:rPr>
@@ -1080,7 +1112,25 @@
           <w:szCs w:val="24"/>
           <w:lang w:bidi="ar-SA"/>
         </w:rPr>
-        <w:t xml:space="preserve">are the MF-CA3 synapse andthe </w:t>
+        <w:t>are the MF-CA3 synapse and</w:t>
+      </w:r>
+      <w:r>
+        <w:rPr>
+          <w:rFonts w:ascii="Arial" w:hAnsi="Arial" w:cs="Arial"/>
+          <w:sz w:val="24"/>
+          <w:szCs w:val="24"/>
+          <w:lang w:bidi="ar-SA"/>
+        </w:rPr>
+        <w:t xml:space="preserve"> </w:t>
+      </w:r>
+      <w:r>
+        <w:rPr>
+          <w:rFonts w:ascii="Arial" w:hAnsi="Arial" w:cs="Arial"/>
+          <w:sz w:val="24"/>
+          <w:szCs w:val="24"/>
+          <w:lang w:bidi="ar-SA"/>
+        </w:rPr>
+        <w:t xml:space="preserve">the </w:t>
       </w:r>
       <w:r>
         <w:rPr>
@@ -1143,7 +1193,17 @@
           <w:szCs w:val="24"/>
           <w:lang w:bidi="ar-SA"/>
         </w:rPr>
-        <w:t>; Ref</w:t>
+        <w:t xml:space="preserve">; </w:t>
+      </w:r>
+      <w:r>
+        <w:rPr>
+          <w:rFonts w:ascii="Arial" w:hAnsi="Arial" w:cs="Arial"/>
+          <w:sz w:val="24"/>
+          <w:szCs w:val="24"/>
+          <w:highlight w:val="green"/>
+          <w:lang w:bidi="ar-SA"/>
+        </w:rPr>
+        <w:t>Ref</w:t>
       </w:r>
       <w:r>
         <w:rPr>
@@ -1491,196 +1551,7 @@
           <w:szCs w:val="24"/>
           <w:lang w:bidi="ar-SA"/>
         </w:rPr>
-        <w:t xml:space="preserve"> with pharmacological and genetic manipulations of defined components of the DG-CA3 subnetwork. For the first set of trials we will record CA3 responses to a train of MF-stimulation using various frequency protocols. </w:t>
-      </w:r>
-      <w:r>
-        <w:rPr>
-          <w:rFonts w:ascii="Arial" w:hAnsi="Arial" w:cs="Arial"/>
-          <w:sz w:val="24"/>
-          <w:szCs w:val="24"/>
-          <w:lang w:bidi="ar-SA"/>
-        </w:rPr>
-        <w:t>After obtaining baseline responses to these trains of stimuli</w:t>
-      </w:r>
-      <w:r>
-        <w:rPr>
-          <w:rFonts w:ascii="Arial" w:hAnsi="Arial" w:cs="Arial"/>
-          <w:sz w:val="24"/>
-          <w:szCs w:val="24"/>
-          <w:lang w:bidi="ar-SA"/>
-        </w:rPr>
-        <w:t xml:space="preserve">, we will </w:t>
-      </w:r>
-      <w:r>
-        <w:rPr>
-          <w:rFonts w:ascii="Arial" w:hAnsi="Arial" w:cs="Arial"/>
-          <w:sz w:val="24"/>
-          <w:szCs w:val="24"/>
-          <w:lang w:bidi="ar-SA"/>
-        </w:rPr>
-        <w:t xml:space="preserve">introduce high-frequency stimulation (HFS; </w:t>
-      </w:r>
-      <w:r>
-        <w:rPr>
-          <w:rFonts w:ascii="Arial" w:hAnsi="Arial" w:cs="Arial"/>
-          <w:sz w:val="24"/>
-          <w:szCs w:val="24"/>
-          <w:lang w:bidi="ar-SA"/>
-        </w:rPr>
-        <w:t xml:space="preserve">two 5 seconds bursts of 25 Hz, with inter-burst interval of 10 seconds) </w:t>
-      </w:r>
-      <w:r>
-        <w:rPr>
-          <w:rFonts w:ascii="Arial" w:hAnsi="Arial" w:cs="Arial"/>
-          <w:sz w:val="24"/>
-          <w:szCs w:val="24"/>
-          <w:lang w:bidi="ar-SA"/>
-        </w:rPr>
-        <w:t>in-order to induce MF-LTP, in the presence of the NMDA-blocker –</w:t>
-      </w:r>
-      <w:r>
-        <w:rPr>
-          <w:rFonts w:ascii="Arial" w:hAnsi="Arial" w:cs="Arial"/>
-          <w:sz w:val="24"/>
-          <w:szCs w:val="24"/>
-          <w:lang w:bidi="ar-SA"/>
-        </w:rPr>
-        <w:t xml:space="preserve"> AP-V,</w:t>
-      </w:r>
-      <w:r>
-        <w:rPr>
-          <w:rFonts w:ascii="Arial" w:hAnsi="Arial" w:cs="Arial"/>
-          <w:sz w:val="24"/>
-          <w:szCs w:val="24"/>
-          <w:lang w:bidi="ar-SA"/>
-        </w:rPr>
-        <w:t xml:space="preserve"> to prevent NMDA-dependent LTP from occurring at other hippocampal synapses. </w:t>
-      </w:r>
-      <w:r>
-        <w:rPr>
-          <w:rFonts w:ascii="Arial" w:hAnsi="Arial" w:cs="Arial"/>
-          <w:sz w:val="24"/>
-          <w:szCs w:val="24"/>
-          <w:lang w:bidi="ar-SA"/>
-        </w:rPr>
-        <w:t>Then we will estimate how the filtering properties of the synapse have changed i</w:t>
-      </w:r>
-      <w:r>
-        <w:rPr>
-          <w:rFonts w:ascii="Arial" w:hAnsi="Arial" w:cs="Arial"/>
-          <w:sz w:val="24"/>
-          <w:szCs w:val="24"/>
-          <w:lang w:bidi="ar-SA"/>
-        </w:rPr>
-        <w:t>n terms of the post-synaptic re</w:t>
-      </w:r>
-      <w:r>
-        <w:rPr>
-          <w:rFonts w:ascii="Arial" w:hAnsi="Arial" w:cs="Arial"/>
-          <w:sz w:val="24"/>
-          <w:szCs w:val="24"/>
-          <w:lang w:bidi="ar-SA"/>
-        </w:rPr>
-        <w:t xml:space="preserve">sponses </w:t>
-      </w:r>
-      <w:r>
-        <w:rPr>
-          <w:rFonts w:ascii="Arial" w:hAnsi="Arial" w:cs="Arial"/>
-          <w:sz w:val="24"/>
-          <w:szCs w:val="24"/>
-          <w:lang w:bidi="ar-SA"/>
-        </w:rPr>
-        <w:t xml:space="preserve">to train of stimuli of different frequencies. </w:t>
-      </w:r>
-      <w:r>
-        <w:rPr>
-          <w:rFonts w:ascii="Arial" w:hAnsi="Arial" w:cs="Arial"/>
-          <w:sz w:val="24"/>
-          <w:szCs w:val="24"/>
-          <w:lang w:bidi="ar-SA"/>
-        </w:rPr>
-        <w:t>Using c</w:t>
-      </w:r>
-      <w:r>
-        <w:rPr>
-          <w:rFonts w:ascii="Arial" w:hAnsi="Arial" w:cs="Arial"/>
-          <w:sz w:val="24"/>
-          <w:szCs w:val="24"/>
-          <w:lang w:bidi="ar-SA"/>
-        </w:rPr>
-        <w:t>urrent-clamp measurements will allow us to measure the supra-threshold activity of CA3 pyramidal-cells before and after MF-LTP under dif</w:t>
-      </w:r>
-      <w:r>
-        <w:rPr>
-          <w:rFonts w:ascii="Arial" w:hAnsi="Arial" w:cs="Arial"/>
-          <w:sz w:val="24"/>
-          <w:szCs w:val="24"/>
-          <w:lang w:bidi="ar-SA"/>
-        </w:rPr>
-        <w:t xml:space="preserve">ferent stimulation conditions. In-addition, we will utilize the approach used in a </w:t>
-      </w:r>
-      <w:r>
-        <w:rPr>
-          <w:rFonts w:ascii="Arial" w:hAnsi="Arial" w:cs="Arial"/>
-          <w:sz w:val="24"/>
-          <w:szCs w:val="24"/>
-          <w:lang w:bidi="ar-SA"/>
-        </w:rPr>
-        <w:lastRenderedPageBreak/>
-        <w:t xml:space="preserve">recent study by Milstein et al., (2015), in which the researchers measured </w:t>
-      </w:r>
-      <w:r>
-        <w:rPr>
-          <w:rFonts w:ascii="Arial" w:hAnsi="Arial" w:cs="Arial"/>
-          <w:sz w:val="24"/>
-          <w:szCs w:val="24"/>
-          <w:lang w:bidi="ar-SA"/>
-        </w:rPr>
-        <w:t xml:space="preserve">EPSPs </w:t>
-      </w:r>
-      <w:r>
-        <w:rPr>
-          <w:rFonts w:ascii="Arial" w:hAnsi="Arial" w:cs="Arial"/>
-          <w:sz w:val="24"/>
-          <w:szCs w:val="24"/>
-          <w:lang w:bidi="ar-SA"/>
-        </w:rPr>
-        <w:t xml:space="preserve">of different cell-types of the CA1 subnetwork </w:t>
-      </w:r>
-      <w:r>
-        <w:rPr>
-          <w:rFonts w:ascii="Arial" w:hAnsi="Arial" w:cs="Arial"/>
-          <w:sz w:val="24"/>
-          <w:szCs w:val="24"/>
-          <w:lang w:bidi="ar-SA"/>
-        </w:rPr>
-        <w:t xml:space="preserve">in response to a train of three-pulses at different frequencies, and calculated the extent to which the summation of the EPSPs is supralinear. This way the researchers could assess whether </w:t>
-      </w:r>
-      <w:r>
-        <w:rPr>
-          <w:rFonts w:ascii="Arial" w:hAnsi="Arial" w:cs="Arial"/>
-          <w:sz w:val="24"/>
-          <w:szCs w:val="24"/>
-          <w:lang w:bidi="ar-SA"/>
-        </w:rPr>
-        <w:t xml:space="preserve">supralinear summation appears when cells are stimulated with high-frequencies or low-frequencies and </w:t>
-      </w:r>
-      <w:r>
-        <w:rPr>
-          <w:rFonts w:ascii="Arial" w:hAnsi="Arial" w:cs="Arial"/>
-          <w:sz w:val="24"/>
-          <w:szCs w:val="24"/>
-        </w:rPr>
-        <w:t xml:space="preserve">thus they could determine </w:t>
-      </w:r>
-      <w:r>
-        <w:rPr>
-          <w:rFonts w:ascii="Arial" w:hAnsi="Arial" w:cs="Arial"/>
-          <w:sz w:val="24"/>
-          <w:szCs w:val="24"/>
-          <w:lang w:bidi="ar-SA"/>
-        </w:rPr>
-        <w:t xml:space="preserve">the filter properties of different components of the CA1 subnetwork (Milstein et al., 2015). </w:t>
+        <w:t xml:space="preserve"> with pharmacological and genetic manipulations of defined components of the DG-CA3 subnetwork.</w:t>
       </w:r>
     </w:p>
     <w:p>
@@ -1707,7 +1578,7 @@
           <w:u w:val="single"/>
           <w:lang w:bidi="ar-SA"/>
         </w:rPr>
-        <w:t>Aim #2</w:t>
+        <w:t>Current-clamp measurements of suprathreshold activity before and after MF-LTP induction:</w:t>
       </w:r>
     </w:p>
     <w:p>
@@ -1718,17 +1589,258 @@
           <w:rFonts w:ascii="Arial" w:hAnsi="Arial" w:cs="Arial"/>
           <w:sz w:val="24"/>
           <w:szCs w:val="24"/>
-          <w:lang w:bidi="ar-SA"/>
-        </w:rPr>
-      </w:pPr>
-      <w:r>
-        <w:rPr>
-          <w:rFonts w:ascii="Arial" w:hAnsi="Arial" w:cs="Arial"/>
-          <w:sz w:val="24"/>
-          <w:szCs w:val="24"/>
-          <w:lang w:bidi="ar-SA"/>
-        </w:rPr>
-        <w:t>Under what conditions MF-LTP develops?</w:t>
+        </w:rPr>
+      </w:pPr>
+      <w:r>
+        <w:rPr>
+          <w:rFonts w:ascii="Arial" w:hAnsi="Arial" w:cs="Arial"/>
+          <w:sz w:val="24"/>
+          <w:szCs w:val="24"/>
+          <w:lang w:bidi="ar-SA"/>
+        </w:rPr>
+        <w:t xml:space="preserve">For the first set of trials we will record CA3 responses to a train of </w:t>
+      </w:r>
+      <w:r>
+        <w:rPr>
+          <w:rFonts w:ascii="Arial" w:hAnsi="Arial" w:cs="Arial"/>
+          <w:sz w:val="24"/>
+          <w:szCs w:val="24"/>
+          <w:lang w:bidi="ar-SA"/>
+        </w:rPr>
+        <w:t xml:space="preserve">electrical </w:t>
+      </w:r>
+      <w:r>
+        <w:rPr>
+          <w:rFonts w:ascii="Arial" w:hAnsi="Arial" w:cs="Arial"/>
+          <w:sz w:val="24"/>
+          <w:szCs w:val="24"/>
+          <w:lang w:bidi="ar-SA"/>
+        </w:rPr>
+        <w:t xml:space="preserve">MF-stimulation using various frequency protocols. </w:t>
+      </w:r>
+      <w:r>
+        <w:rPr>
+          <w:rFonts w:ascii="Arial" w:hAnsi="Arial" w:cs="Arial"/>
+          <w:sz w:val="24"/>
+          <w:szCs w:val="24"/>
+          <w:lang w:bidi="ar-SA"/>
+        </w:rPr>
+        <w:t>After obtaining baseline responses to these trains of stimuli</w:t>
+      </w:r>
+      <w:r>
+        <w:rPr>
+          <w:rFonts w:ascii="Arial" w:hAnsi="Arial" w:cs="Arial"/>
+          <w:sz w:val="24"/>
+          <w:szCs w:val="24"/>
+          <w:lang w:bidi="ar-SA"/>
+        </w:rPr>
+        <w:t xml:space="preserve">, we will </w:t>
+      </w:r>
+      <w:r>
+        <w:rPr>
+          <w:rFonts w:ascii="Arial" w:hAnsi="Arial" w:cs="Arial"/>
+          <w:sz w:val="24"/>
+          <w:szCs w:val="24"/>
+          <w:lang w:bidi="ar-SA"/>
+        </w:rPr>
+        <w:t xml:space="preserve">introduce high-frequency stimulation (HFS; </w:t>
+      </w:r>
+      <w:r>
+        <w:rPr>
+          <w:rFonts w:ascii="Arial" w:hAnsi="Arial" w:cs="Arial"/>
+          <w:sz w:val="24"/>
+          <w:szCs w:val="24"/>
+          <w:lang w:bidi="ar-SA"/>
+        </w:rPr>
+        <w:t xml:space="preserve">two 5 seconds bursts of 25 Hz, with inter-burst interval of 10 seconds) </w:t>
+      </w:r>
+      <w:r>
+        <w:rPr>
+          <w:rFonts w:ascii="Arial" w:hAnsi="Arial" w:cs="Arial"/>
+          <w:sz w:val="24"/>
+          <w:szCs w:val="24"/>
+          <w:lang w:bidi="ar-SA"/>
+        </w:rPr>
+        <w:t xml:space="preserve">in-order to induce MF-LTP, in </w:t>
+      </w:r>
+      <w:r>
+        <w:rPr>
+          <w:rFonts w:ascii="Arial" w:hAnsi="Arial" w:cs="Arial"/>
+          <w:sz w:val="24"/>
+          <w:szCs w:val="24"/>
+          <w:lang w:bidi="ar-SA"/>
+        </w:rPr>
+        <w:lastRenderedPageBreak/>
+        <w:t>the presence of the NMDA-blocker –</w:t>
+      </w:r>
+      <w:r>
+        <w:rPr>
+          <w:rFonts w:ascii="Arial" w:hAnsi="Arial" w:cs="Arial"/>
+          <w:sz w:val="24"/>
+          <w:szCs w:val="24"/>
+          <w:lang w:bidi="ar-SA"/>
+        </w:rPr>
+        <w:t xml:space="preserve"> AP-V,</w:t>
+      </w:r>
+      <w:r>
+        <w:rPr>
+          <w:rFonts w:ascii="Arial" w:hAnsi="Arial" w:cs="Arial"/>
+          <w:sz w:val="24"/>
+          <w:szCs w:val="24"/>
+          <w:lang w:bidi="ar-SA"/>
+        </w:rPr>
+        <w:t xml:space="preserve"> to prevent NMDA-dependent LTP from occurring at other hippocampal synapses. </w:t>
+      </w:r>
+      <w:r>
+        <w:rPr>
+          <w:rFonts w:ascii="Arial" w:hAnsi="Arial" w:cs="Arial"/>
+          <w:sz w:val="24"/>
+          <w:szCs w:val="24"/>
+          <w:lang w:bidi="ar-SA"/>
+        </w:rPr>
+        <w:t>Then we will estimate how the filtering properties of the synapse have changed i</w:t>
+      </w:r>
+      <w:r>
+        <w:rPr>
+          <w:rFonts w:ascii="Arial" w:hAnsi="Arial" w:cs="Arial"/>
+          <w:sz w:val="24"/>
+          <w:szCs w:val="24"/>
+          <w:lang w:bidi="ar-SA"/>
+        </w:rPr>
+        <w:t>n terms of the post-synaptic re</w:t>
+      </w:r>
+      <w:r>
+        <w:rPr>
+          <w:rFonts w:ascii="Arial" w:hAnsi="Arial" w:cs="Arial"/>
+          <w:sz w:val="24"/>
+          <w:szCs w:val="24"/>
+          <w:lang w:bidi="ar-SA"/>
+        </w:rPr>
+        <w:t xml:space="preserve">sponses </w:t>
+      </w:r>
+      <w:r>
+        <w:rPr>
+          <w:rFonts w:ascii="Arial" w:hAnsi="Arial" w:cs="Arial"/>
+          <w:sz w:val="24"/>
+          <w:szCs w:val="24"/>
+          <w:lang w:bidi="ar-SA"/>
+        </w:rPr>
+        <w:t xml:space="preserve">to train of stimuli of different frequencies. </w:t>
+      </w:r>
+      <w:r>
+        <w:rPr>
+          <w:rFonts w:ascii="Arial" w:hAnsi="Arial" w:cs="Arial"/>
+          <w:sz w:val="24"/>
+          <w:szCs w:val="24"/>
+          <w:lang w:bidi="ar-SA"/>
+        </w:rPr>
+        <w:t>In-order to measure changes in supra-threshold activity of CA3 neurons in response to MF-LTP, we will use c</w:t>
+      </w:r>
+      <w:r>
+        <w:rPr>
+          <w:rFonts w:ascii="Arial" w:hAnsi="Arial" w:cs="Arial"/>
+          <w:sz w:val="24"/>
+          <w:szCs w:val="24"/>
+          <w:lang w:bidi="ar-SA"/>
+        </w:rPr>
+        <w:t>urrent-clamp measurements will allow us to measure the supra-threshold activity of CA3 pyramidal-cells before and after MF-LTP under dif</w:t>
+      </w:r>
+      <w:r>
+        <w:rPr>
+          <w:rFonts w:ascii="Arial" w:hAnsi="Arial" w:cs="Arial"/>
+          <w:sz w:val="24"/>
+          <w:szCs w:val="24"/>
+          <w:lang w:bidi="ar-SA"/>
+        </w:rPr>
+        <w:t>ferent stimulation conditions</w:t>
+      </w:r>
+      <w:r>
+        <w:rPr>
+          <w:rFonts w:ascii="Arial" w:hAnsi="Arial" w:cs="Arial"/>
+          <w:sz w:val="24"/>
+          <w:szCs w:val="24"/>
+          <w:lang w:bidi="ar-SA"/>
+        </w:rPr>
+        <w:t>, and this way to determine the effects of MF-LTP on information transfer through the DG-CA3 subnetwork</w:t>
+      </w:r>
+      <w:r>
+        <w:rPr>
+          <w:rFonts w:ascii="Arial" w:hAnsi="Arial" w:cs="Arial"/>
+          <w:sz w:val="24"/>
+          <w:szCs w:val="24"/>
+          <w:lang w:bidi="ar-SA"/>
+        </w:rPr>
+        <w:t xml:space="preserve">. In-addition, we will utilize the approach used in a recent study by Milstein et al., (2015), in which the researchers measured </w:t>
+      </w:r>
+      <w:r>
+        <w:rPr>
+          <w:rFonts w:ascii="Arial" w:hAnsi="Arial" w:cs="Arial"/>
+          <w:sz w:val="24"/>
+          <w:szCs w:val="24"/>
+          <w:lang w:bidi="ar-SA"/>
+        </w:rPr>
+        <w:t xml:space="preserve">EPSPs </w:t>
+      </w:r>
+      <w:r>
+        <w:rPr>
+          <w:rFonts w:ascii="Arial" w:hAnsi="Arial" w:cs="Arial"/>
+          <w:sz w:val="24"/>
+          <w:szCs w:val="24"/>
+          <w:lang w:bidi="ar-SA"/>
+        </w:rPr>
+        <w:t xml:space="preserve">of different cell-types of the CA1 subnetwork </w:t>
+      </w:r>
+      <w:r>
+        <w:rPr>
+          <w:rFonts w:ascii="Arial" w:hAnsi="Arial" w:cs="Arial"/>
+          <w:sz w:val="24"/>
+          <w:szCs w:val="24"/>
+          <w:lang w:bidi="ar-SA"/>
+        </w:rPr>
+        <w:t xml:space="preserve">in response to a train of three-pulses at different frequencies, and calculated the extent to which the summation of the EPSPs is supralinear. This way the researchers could assess whether </w:t>
+      </w:r>
+      <w:r>
+        <w:rPr>
+          <w:rFonts w:ascii="Arial" w:hAnsi="Arial" w:cs="Arial"/>
+          <w:sz w:val="24"/>
+          <w:szCs w:val="24"/>
+          <w:lang w:bidi="ar-SA"/>
+        </w:rPr>
+        <w:t xml:space="preserve">supralinear summation appears when cells are stimulated with high-frequencies or low-frequencies and </w:t>
+      </w:r>
+      <w:r>
+        <w:rPr>
+          <w:rFonts w:ascii="Arial" w:hAnsi="Arial" w:cs="Arial"/>
+          <w:sz w:val="24"/>
+          <w:szCs w:val="24"/>
+        </w:rPr>
+        <w:t>according to this property</w:t>
+      </w:r>
+      <w:r>
+        <w:rPr>
+          <w:rFonts w:ascii="Arial" w:hAnsi="Arial" w:cs="Arial"/>
+          <w:sz w:val="24"/>
+          <w:szCs w:val="24"/>
+        </w:rPr>
+        <w:t xml:space="preserve"> they could determine </w:t>
+      </w:r>
+      <w:r>
+        <w:rPr>
+          <w:rFonts w:ascii="Arial" w:hAnsi="Arial" w:cs="Arial"/>
+          <w:sz w:val="24"/>
+          <w:szCs w:val="24"/>
+          <w:lang w:bidi="ar-SA"/>
+        </w:rPr>
+        <w:t xml:space="preserve">the filter properties of different components of the CA1 subnetwork (Milstein et al., 2015). </w:t>
+      </w:r>
+      <w:r>
+        <w:rPr>
+          <w:rFonts w:ascii="Arial" w:hAnsi="Arial" w:cs="Arial"/>
+          <w:sz w:val="24"/>
+          <w:szCs w:val="24"/>
+          <w:lang w:bidi="ar-SA"/>
+        </w:rPr>
+        <w:t xml:space="preserve">When experiments are done in the presence of GABA blockers, and. </w:t>
       </w:r>
     </w:p>
     <w:p>
@@ -1737,182 +1849,13 @@
         <w:jc w:val="both"/>
         <w:rPr>
           <w:rFonts w:ascii="Arial" w:hAnsi="Arial" w:cs="Arial"/>
-          <w:sz w:val="24"/>
-          <w:szCs w:val="24"/>
-          <w:lang w:bidi="ar-SA"/>
-        </w:rPr>
-      </w:pPr>
-      <w:r>
-        <w:rPr>
-          <w:rFonts w:ascii="Arial" w:hAnsi="Arial" w:cs="Arial"/>
-          <w:sz w:val="24"/>
-          <w:szCs w:val="24"/>
-          <w:lang w:bidi="ar-SA"/>
-        </w:rPr>
-        <w:t>Conventional LTP protocols involve the simultaneous activation of numerous MF-</w:t>
-      </w:r>
-      <w:r>
-        <w:rPr>
-          <w:rFonts w:ascii="Arial" w:hAnsi="Arial" w:cs="Arial"/>
-          <w:sz w:val="24"/>
-          <w:szCs w:val="24"/>
-          <w:lang w:bidi="ar-SA"/>
-        </w:rPr>
-        <w:t>synapses;</w:t>
-      </w:r>
-      <w:r>
-        <w:rPr>
-          <w:rFonts w:ascii="Arial" w:hAnsi="Arial" w:cs="Arial"/>
-          <w:sz w:val="24"/>
-          <w:szCs w:val="24"/>
-          <w:lang w:bidi="ar-SA"/>
-        </w:rPr>
-        <w:t xml:space="preserve"> some of them converge on the same CA3-PCs. </w:t>
-      </w:r>
-      <w:r>
-        <w:rPr>
-          <w:rFonts w:ascii="Arial" w:hAnsi="Arial" w:cs="Arial"/>
-          <w:sz w:val="24"/>
-          <w:szCs w:val="24"/>
-          <w:lang w:bidi="ar-SA"/>
-        </w:rPr>
-        <w:t xml:space="preserve">This situation is capable of creating glutamate spillover </w:t>
-      </w:r>
-      <w:r>
-        <w:rPr>
-          <w:rFonts w:ascii="Arial" w:hAnsi="Arial" w:cs="Arial"/>
-          <w:sz w:val="24"/>
-          <w:szCs w:val="24"/>
-          <w:lang w:bidi="ar-SA"/>
-        </w:rPr>
-        <w:t xml:space="preserve">that can activate </w:t>
-      </w:r>
-      <w:r>
-        <w:rPr>
-          <w:rFonts w:ascii="Arial" w:hAnsi="Arial" w:cs="Arial"/>
-          <w:sz w:val="24"/>
-          <w:szCs w:val="24"/>
-          <w:lang w:bidi="ar-SA"/>
-        </w:rPr>
-        <w:t>glutamate auto-</w:t>
-      </w:r>
-      <w:r>
-        <w:rPr>
-          <w:rFonts w:ascii="Arial" w:hAnsi="Arial" w:cs="Arial"/>
-          <w:sz w:val="24"/>
-          <w:szCs w:val="24"/>
-          <w:lang w:bidi="ar-SA"/>
-        </w:rPr>
-        <w:t>receptors which</w:t>
-      </w:r>
-      <w:r>
-        <w:rPr>
-          <w:rFonts w:ascii="Arial" w:hAnsi="Arial" w:cs="Arial"/>
-          <w:sz w:val="24"/>
-          <w:szCs w:val="24"/>
-          <w:lang w:bidi="ar-SA"/>
-        </w:rPr>
-        <w:t xml:space="preserve"> can be part of the mechanism underlying MF-LTP</w:t>
-      </w:r>
-      <w:r>
-        <w:rPr>
-          <w:rFonts w:ascii="Arial" w:hAnsi="Arial" w:cs="Arial"/>
-          <w:sz w:val="24"/>
-          <w:szCs w:val="24"/>
-          <w:lang w:bidi="ar-SA"/>
-        </w:rPr>
-        <w:t xml:space="preserve">. Consistently, several studies have provided evidence that MF-LTP is dependent on this kind of </w:t>
-      </w:r>
-      <w:r>
-        <w:rPr>
-          <w:rFonts w:ascii="Arial" w:hAnsi="Arial" w:cs="Arial"/>
-          <w:sz w:val="24"/>
-          <w:szCs w:val="24"/>
-          <w:lang w:bidi="ar-SA"/>
-        </w:rPr>
-        <w:t xml:space="preserve">glutamate </w:t>
-      </w:r>
-      <w:r>
-        <w:rPr>
-          <w:rFonts w:ascii="Arial" w:hAnsi="Arial" w:cs="Arial"/>
-          <w:sz w:val="24"/>
-          <w:szCs w:val="24"/>
-          <w:lang w:bidi="ar-SA"/>
-        </w:rPr>
-        <w:t>auto-receptors</w:t>
-      </w:r>
-      <w:r>
-        <w:rPr>
-          <w:rFonts w:ascii="Arial" w:hAnsi="Arial" w:cs="Arial"/>
-          <w:sz w:val="24"/>
-          <w:szCs w:val="24"/>
-          <w:lang w:bidi="ar-SA"/>
-        </w:rPr>
-        <w:t xml:space="preserve"> such as metabotropic glutamate receptors (mGluRs</w:t>
-      </w:r>
-      <w:r>
-        <w:rPr>
-          <w:rFonts w:ascii="Arial" w:hAnsi="Arial" w:cs="Arial"/>
-          <w:sz w:val="24"/>
-          <w:szCs w:val="24"/>
-          <w:lang w:bidi="ar-SA"/>
-        </w:rPr>
-        <w:t>; Ref</w:t>
-      </w:r>
-      <w:r>
-        <w:rPr>
-          <w:rFonts w:ascii="Arial" w:hAnsi="Arial" w:cs="Arial"/>
-          <w:sz w:val="24"/>
-          <w:szCs w:val="24"/>
-          <w:lang w:bidi="ar-SA"/>
-        </w:rPr>
-        <w:t>).</w:t>
-      </w:r>
-      <w:r>
-        <w:rPr>
-          <w:rFonts w:ascii="Arial" w:hAnsi="Arial" w:cs="Arial"/>
-          <w:sz w:val="24"/>
-          <w:szCs w:val="24"/>
-          <w:lang w:bidi="ar-SA"/>
-        </w:rPr>
-        <w:t xml:space="preserve"> However, </w:t>
-      </w:r>
-      <w:r>
-        <w:rPr>
-          <w:rFonts w:ascii="Arial" w:hAnsi="Arial" w:cs="Arial"/>
-          <w:sz w:val="24"/>
-          <w:szCs w:val="24"/>
-          <w:lang w:bidi="ar-SA"/>
-        </w:rPr>
-        <w:t>u</w:t>
-      </w:r>
-      <w:r>
-        <w:rPr>
-          <w:rFonts w:ascii="Arial" w:hAnsi="Arial" w:cs="Arial"/>
-          <w:sz w:val="24"/>
-          <w:szCs w:val="24"/>
-          <w:lang w:bidi="ar-SA"/>
-        </w:rPr>
-        <w:t>nder physiological conditions, the probability of a simultaneous activation of m</w:t>
-      </w:r>
-      <w:r>
-        <w:rPr>
-          <w:rFonts w:ascii="Arial" w:hAnsi="Arial" w:cs="Arial"/>
-          <w:sz w:val="24"/>
-          <w:szCs w:val="24"/>
-          <w:lang w:bidi="ar-SA"/>
-        </w:rPr>
-        <w:t>ultiple converging synapses is ver</w:t>
-      </w:r>
-      <w:r>
-        <w:rPr>
-          <w:rFonts w:ascii="Arial" w:hAnsi="Arial" w:cs="Arial"/>
-          <w:sz w:val="24"/>
-          <w:szCs w:val="24"/>
-          <w:lang w:bidi="ar-SA"/>
-        </w:rPr>
-        <w:t xml:space="preserve">y low when taking into account the low activity of DG granular-cells and their sparse connectivity to CA3-PCs. </w:t>
-      </w:r>
+          <w:b/>
+          <w:bCs/>
+          <w:sz w:val="24"/>
+          <w:szCs w:val="24"/>
+          <w:u w:val="single"/>
+        </w:rPr>
+      </w:pPr>
     </w:p>
     <w:p>
       <w:pPr>
@@ -1922,6 +1865,486 @@
           <w:rFonts w:ascii="Arial" w:hAnsi="Arial" w:cs="Arial"/>
           <w:sz w:val="24"/>
           <w:szCs w:val="24"/>
+        </w:rPr>
+      </w:pPr>
+      <w:r>
+        <w:rPr>
+          <w:rFonts w:ascii="Arial" w:hAnsi="Arial" w:cs="Arial"/>
+          <w:sz w:val="24"/>
+          <w:szCs w:val="24"/>
+        </w:rPr>
+        <w:t xml:space="preserve">For this reason taking into account the latencies of the responses into account will be essential in these experiments. Minimal stimulation protocol. </w:t>
+      </w:r>
+    </w:p>
+    <w:p>
+      <w:pPr>
+        <w:spacing w:before="100" w:beforeAutospacing="1" w:after="100" w:afterAutospacing="1" w:line="240" w:lineRule="auto"/>
+        <w:jc w:val="both"/>
+        <w:rPr>
+          <w:rFonts w:ascii="Arial" w:hAnsi="Arial" w:cs="Arial"/>
+          <w:b/>
+          <w:bCs/>
+          <w:sz w:val="24"/>
+          <w:szCs w:val="24"/>
+          <w:u w:val="single"/>
+        </w:rPr>
+      </w:pPr>
+      <w:r>
+        <w:rPr>
+          <w:rFonts w:ascii="Arial" w:hAnsi="Arial" w:cs="Arial"/>
+          <w:b/>
+          <w:bCs/>
+          <w:sz w:val="24"/>
+          <w:szCs w:val="24"/>
+          <w:u w:val="single"/>
+        </w:rPr>
+        <w:t>Outcome</w:t>
+      </w:r>
+    </w:p>
+    <w:p>
+      <w:pPr>
+        <w:spacing w:before="100" w:beforeAutospacing="1" w:after="100" w:afterAutospacing="1" w:line="240" w:lineRule="auto"/>
+        <w:jc w:val="both"/>
+        <w:rPr>
+          <w:rFonts w:ascii="Arial" w:hAnsi="Arial" w:cs="Arial"/>
+          <w:b/>
+          <w:bCs/>
+          <w:sz w:val="24"/>
+          <w:szCs w:val="24"/>
+          <w:u w:val="single"/>
+          <w:lang w:bidi="ar-SA"/>
+        </w:rPr>
+      </w:pPr>
+      <w:r>
+        <w:rPr>
+          <w:rFonts w:ascii="Arial" w:hAnsi="Arial" w:cs="Arial"/>
+          <w:b/>
+          <w:bCs/>
+          <w:sz w:val="24"/>
+          <w:szCs w:val="24"/>
+          <w:u w:val="single"/>
+          <w:lang w:bidi="ar-SA"/>
+        </w:rPr>
+        <w:t>Characterization of synaptic summation</w:t>
+      </w:r>
+      <w:r>
+        <w:rPr>
+          <w:rFonts w:ascii="Arial" w:hAnsi="Arial" w:cs="Arial"/>
+          <w:b/>
+          <w:bCs/>
+          <w:sz w:val="24"/>
+          <w:szCs w:val="24"/>
+          <w:u w:val="single"/>
+          <w:lang w:bidi="ar-SA"/>
+        </w:rPr>
+        <w:t xml:space="preserve"> of inhibitory and excitatory currents before and after MF-LTP induction</w:t>
+      </w:r>
+      <w:r>
+        <w:rPr>
+          <w:rFonts w:ascii="Arial" w:hAnsi="Arial" w:cs="Arial"/>
+          <w:b/>
+          <w:bCs/>
+          <w:sz w:val="24"/>
+          <w:szCs w:val="24"/>
+          <w:u w:val="single"/>
+          <w:lang w:bidi="ar-SA"/>
+        </w:rPr>
+        <w:t>:</w:t>
+      </w:r>
+    </w:p>
+    <w:p>
+      <w:pPr>
+        <w:spacing w:before="100" w:beforeAutospacing="1" w:after="100" w:afterAutospacing="1" w:line="240" w:lineRule="auto"/>
+        <w:jc w:val="both"/>
+        <w:rPr>
+          <w:rFonts w:ascii="Arial" w:hAnsi="Arial" w:cs="Arial"/>
+          <w:b/>
+          <w:bCs/>
+          <w:sz w:val="24"/>
+          <w:szCs w:val="24"/>
+          <w:u w:val="single"/>
+          <w:lang w:bidi="ar-SA"/>
+        </w:rPr>
+      </w:pPr>
+    </w:p>
+    <w:p>
+      <w:pPr>
+        <w:spacing w:before="100" w:beforeAutospacing="1" w:after="100" w:afterAutospacing="1" w:line="240" w:lineRule="auto"/>
+        <w:jc w:val="both"/>
+        <w:rPr>
+          <w:rFonts w:ascii="Arial" w:hAnsi="Arial" w:cs="Arial"/>
+          <w:b/>
+          <w:bCs/>
+          <w:sz w:val="24"/>
+          <w:szCs w:val="24"/>
+          <w:u w:val="single"/>
+          <w:lang w:bidi="ar-SA"/>
+        </w:rPr>
+      </w:pPr>
+      <w:r>
+        <w:rPr>
+          <w:rFonts w:ascii="Arial" w:hAnsi="Arial" w:cs="Arial"/>
+          <w:b/>
+          <w:bCs/>
+          <w:sz w:val="24"/>
+          <w:szCs w:val="24"/>
+          <w:u w:val="single"/>
+          <w:lang w:bidi="ar-SA"/>
+        </w:rPr>
+        <w:t>Voltage-clamp measurements of inhibitory and excitatory currents before and after MF-LTP induction</w:t>
+      </w:r>
+      <w:r>
+        <w:rPr>
+          <w:rFonts w:ascii="Arial" w:hAnsi="Arial" w:cs="Arial"/>
+          <w:b/>
+          <w:bCs/>
+          <w:sz w:val="24"/>
+          <w:szCs w:val="24"/>
+          <w:u w:val="single"/>
+          <w:lang w:bidi="ar-SA"/>
+        </w:rPr>
+        <w:t>:</w:t>
+      </w:r>
+    </w:p>
+    <w:p>
+      <w:pPr>
+        <w:spacing w:before="100" w:beforeAutospacing="1" w:after="100" w:afterAutospacing="1" w:line="240" w:lineRule="auto"/>
+        <w:jc w:val="both"/>
+        <w:rPr>
+          <w:rFonts w:ascii="Arial" w:hAnsi="Arial" w:cs="Arial"/>
+          <w:b/>
+          <w:bCs/>
+          <w:sz w:val="24"/>
+          <w:szCs w:val="24"/>
+          <w:u w:val="single"/>
+          <w:lang w:bidi="ar-SA"/>
+        </w:rPr>
+      </w:pPr>
+      <w:r>
+        <w:rPr>
+          <w:rFonts w:ascii="Arial" w:hAnsi="Arial" w:cs="Arial"/>
+          <w:sz w:val="24"/>
+          <w:szCs w:val="24"/>
+          <w:lang w:bidi="ar-SA"/>
+        </w:rPr>
+        <w:t xml:space="preserve">In-order </w:t>
+      </w:r>
+      <w:r>
+        <w:rPr>
+          <w:rFonts w:ascii="Arial" w:hAnsi="Arial" w:cs="Arial"/>
+          <w:sz w:val="24"/>
+          <w:szCs w:val="24"/>
+          <w:lang w:bidi="ar-SA"/>
+        </w:rPr>
+        <w:t xml:space="preserve">to further elucidate the contribution of the inhibitory network we will record voltage-clamp IPSCs clamping the neurons on depolarized voltages that will emphasize the IPSCs on the </w:t>
+      </w:r>
+      <w:r>
+        <w:rPr>
+          <w:rFonts w:ascii="Arial" w:hAnsi="Arial" w:cs="Arial"/>
+          <w:sz w:val="24"/>
+          <w:szCs w:val="24"/>
+        </w:rPr>
+        <w:t>expense of the EPSCs</w:t>
+      </w:r>
+    </w:p>
+    <w:p>
+      <w:pPr>
+        <w:spacing w:before="100" w:beforeAutospacing="1" w:after="100" w:afterAutospacing="1" w:line="240" w:lineRule="auto"/>
+        <w:jc w:val="both"/>
+        <w:rPr>
+          <w:rFonts w:ascii="Arial" w:hAnsi="Arial" w:cs="Arial"/>
+          <w:b/>
+          <w:bCs/>
+          <w:sz w:val="24"/>
+          <w:szCs w:val="24"/>
+        </w:rPr>
+      </w:pPr>
+      <w:r>
+        <w:rPr>
+          <w:rFonts w:ascii="Arial" w:hAnsi="Arial" w:cs="Arial"/>
+          <w:b/>
+          <w:bCs/>
+          <w:sz w:val="24"/>
+          <w:szCs w:val="24"/>
+        </w:rPr>
+        <w:t>Potential pitfalls:</w:t>
+      </w:r>
+    </w:p>
+    <w:p>
+      <w:pPr>
+        <w:spacing w:before="100" w:beforeAutospacing="1" w:after="100" w:afterAutospacing="1" w:line="240" w:lineRule="auto"/>
+        <w:jc w:val="both"/>
+        <w:rPr>
+          <w:rFonts w:ascii="Arial" w:hAnsi="Arial" w:cs="Arial"/>
+          <w:b/>
+          <w:bCs/>
+          <w:sz w:val="24"/>
+          <w:szCs w:val="24"/>
+          <w:u w:val="single"/>
+          <w:lang w:bidi="ar-SA"/>
+        </w:rPr>
+      </w:pPr>
+      <w:r>
+        <w:rPr>
+          <w:rFonts w:ascii="Arial" w:hAnsi="Arial" w:cs="Arial"/>
+          <w:b/>
+          <w:bCs/>
+          <w:sz w:val="24"/>
+          <w:szCs w:val="24"/>
+        </w:rPr>
+        <w:t>Outcome:</w:t>
+      </w:r>
+    </w:p>
+    <w:p>
+      <w:pPr>
+        <w:spacing w:before="100" w:beforeAutospacing="1" w:after="100" w:afterAutospacing="1" w:line="240" w:lineRule="auto"/>
+        <w:jc w:val="both"/>
+        <w:rPr>
+          <w:rFonts w:ascii="Arial" w:hAnsi="Arial" w:cs="Arial"/>
+          <w:b/>
+          <w:bCs/>
+          <w:sz w:val="24"/>
+          <w:szCs w:val="24"/>
+          <w:u w:val="single"/>
+          <w:lang w:bidi="ar-SA"/>
+        </w:rPr>
+      </w:pPr>
+      <w:r>
+        <w:rPr>
+          <w:rFonts w:ascii="Arial" w:hAnsi="Arial" w:cs="Arial"/>
+          <w:b/>
+          <w:bCs/>
+          <w:sz w:val="24"/>
+          <w:szCs w:val="24"/>
+          <w:u w:val="single"/>
+          <w:lang w:bidi="ar-SA"/>
+        </w:rPr>
+        <w:t>Aim #2</w:t>
+      </w:r>
+    </w:p>
+    <w:p>
+      <w:pPr>
+        <w:spacing w:before="100" w:beforeAutospacing="1" w:after="100" w:afterAutospacing="1" w:line="240" w:lineRule="auto"/>
+        <w:jc w:val="both"/>
+        <w:rPr>
+          <w:rFonts w:ascii="Arial" w:hAnsi="Arial" w:cs="Arial"/>
+          <w:sz w:val="24"/>
+          <w:szCs w:val="24"/>
+          <w:lang w:bidi="ar-SA"/>
+        </w:rPr>
+      </w:pPr>
+      <w:r>
+        <w:rPr>
+          <w:rFonts w:ascii="Arial" w:hAnsi="Arial" w:cs="Arial"/>
+          <w:sz w:val="24"/>
+          <w:szCs w:val="24"/>
+          <w:lang w:bidi="ar-SA"/>
+        </w:rPr>
+        <w:t>Under what conditions MF-LTP develops?</w:t>
+      </w:r>
+    </w:p>
+    <w:p>
+      <w:pPr>
+        <w:spacing w:before="100" w:beforeAutospacing="1" w:after="100" w:afterAutospacing="1" w:line="240" w:lineRule="auto"/>
+        <w:jc w:val="both"/>
+        <w:rPr>
+          <w:rFonts w:ascii="Arial" w:hAnsi="Arial" w:cs="Arial"/>
+          <w:sz w:val="24"/>
+          <w:szCs w:val="24"/>
+          <w:lang w:bidi="ar-SA"/>
+        </w:rPr>
+      </w:pPr>
+      <w:r>
+        <w:rPr>
+          <w:rFonts w:ascii="Arial" w:hAnsi="Arial" w:cs="Arial"/>
+          <w:sz w:val="24"/>
+          <w:szCs w:val="24"/>
+          <w:lang w:bidi="ar-SA"/>
+        </w:rPr>
+        <w:lastRenderedPageBreak/>
+        <w:t>Conventional LTP protocols involve the simultaneous activation of numerous MF-</w:t>
+      </w:r>
+      <w:r>
+        <w:rPr>
+          <w:rFonts w:ascii="Arial" w:hAnsi="Arial" w:cs="Arial"/>
+          <w:sz w:val="24"/>
+          <w:szCs w:val="24"/>
+          <w:lang w:bidi="ar-SA"/>
+        </w:rPr>
+        <w:t>synapses;</w:t>
+      </w:r>
+      <w:r>
+        <w:rPr>
+          <w:rFonts w:ascii="Arial" w:hAnsi="Arial" w:cs="Arial"/>
+          <w:sz w:val="24"/>
+          <w:szCs w:val="24"/>
+          <w:lang w:bidi="ar-SA"/>
+        </w:rPr>
+        <w:t xml:space="preserve"> some of them converge on the same CA3-PCs. </w:t>
+      </w:r>
+      <w:r>
+        <w:rPr>
+          <w:rFonts w:ascii="Arial" w:hAnsi="Arial" w:cs="Arial"/>
+          <w:sz w:val="24"/>
+          <w:szCs w:val="24"/>
+          <w:lang w:bidi="ar-SA"/>
+        </w:rPr>
+        <w:t xml:space="preserve">This situation is capable of creating glutamate spillover </w:t>
+      </w:r>
+      <w:r>
+        <w:rPr>
+          <w:rFonts w:ascii="Arial" w:hAnsi="Arial" w:cs="Arial"/>
+          <w:sz w:val="24"/>
+          <w:szCs w:val="24"/>
+          <w:lang w:bidi="ar-SA"/>
+        </w:rPr>
+        <w:t xml:space="preserve">that can activate </w:t>
+      </w:r>
+      <w:r>
+        <w:rPr>
+          <w:rFonts w:ascii="Arial" w:hAnsi="Arial" w:cs="Arial"/>
+          <w:sz w:val="24"/>
+          <w:szCs w:val="24"/>
+          <w:lang w:bidi="ar-SA"/>
+        </w:rPr>
+        <w:t>glutamate auto-</w:t>
+      </w:r>
+      <w:r>
+        <w:rPr>
+          <w:rFonts w:ascii="Arial" w:hAnsi="Arial" w:cs="Arial"/>
+          <w:sz w:val="24"/>
+          <w:szCs w:val="24"/>
+          <w:lang w:bidi="ar-SA"/>
+        </w:rPr>
+        <w:t>receptors which</w:t>
+      </w:r>
+      <w:r>
+        <w:rPr>
+          <w:rFonts w:ascii="Arial" w:hAnsi="Arial" w:cs="Arial"/>
+          <w:sz w:val="24"/>
+          <w:szCs w:val="24"/>
+          <w:lang w:bidi="ar-SA"/>
+        </w:rPr>
+        <w:t xml:space="preserve"> can be part of the mechanism underlying MF-LTP</w:t>
+      </w:r>
+      <w:r>
+        <w:rPr>
+          <w:rFonts w:ascii="Arial" w:hAnsi="Arial" w:cs="Arial"/>
+          <w:sz w:val="24"/>
+          <w:szCs w:val="24"/>
+          <w:lang w:bidi="ar-SA"/>
+        </w:rPr>
+        <w:t xml:space="preserve">. Consistently, several studies have provided evidence that MF-LTP is dependent on this kind of </w:t>
+      </w:r>
+      <w:r>
+        <w:rPr>
+          <w:rFonts w:ascii="Arial" w:hAnsi="Arial" w:cs="Arial"/>
+          <w:sz w:val="24"/>
+          <w:szCs w:val="24"/>
+          <w:lang w:bidi="ar-SA"/>
+        </w:rPr>
+        <w:t xml:space="preserve">glutamate </w:t>
+      </w:r>
+      <w:r>
+        <w:rPr>
+          <w:rFonts w:ascii="Arial" w:hAnsi="Arial" w:cs="Arial"/>
+          <w:sz w:val="24"/>
+          <w:szCs w:val="24"/>
+          <w:lang w:bidi="ar-SA"/>
+        </w:rPr>
+        <w:t>auto-receptors</w:t>
+      </w:r>
+      <w:r>
+        <w:rPr>
+          <w:rFonts w:ascii="Arial" w:hAnsi="Arial" w:cs="Arial"/>
+          <w:sz w:val="24"/>
+          <w:szCs w:val="24"/>
+          <w:lang w:bidi="ar-SA"/>
+        </w:rPr>
+        <w:t xml:space="preserve"> such as metabotropic glutamate receptors (mGluRs</w:t>
+      </w:r>
+      <w:r>
+        <w:rPr>
+          <w:rFonts w:ascii="Arial" w:hAnsi="Arial" w:cs="Arial"/>
+          <w:sz w:val="24"/>
+          <w:szCs w:val="24"/>
+          <w:lang w:bidi="ar-SA"/>
+        </w:rPr>
+        <w:t xml:space="preserve">; </w:t>
+      </w:r>
+      <w:r>
+        <w:rPr>
+          <w:rFonts w:ascii="Arial" w:hAnsi="Arial" w:cs="Arial"/>
+          <w:sz w:val="24"/>
+          <w:szCs w:val="24"/>
+          <w:highlight w:val="green"/>
+          <w:lang w:bidi="ar-SA"/>
+        </w:rPr>
+        <w:t>Ref</w:t>
+      </w:r>
+      <w:r>
+        <w:rPr>
+          <w:rFonts w:ascii="Arial" w:hAnsi="Arial" w:cs="Arial"/>
+          <w:sz w:val="24"/>
+          <w:szCs w:val="24"/>
+          <w:lang w:bidi="ar-SA"/>
+        </w:rPr>
+        <w:t>).</w:t>
+      </w:r>
+      <w:r>
+        <w:rPr>
+          <w:rFonts w:ascii="Arial" w:hAnsi="Arial" w:cs="Arial"/>
+          <w:sz w:val="24"/>
+          <w:szCs w:val="24"/>
+          <w:lang w:bidi="ar-SA"/>
+        </w:rPr>
+        <w:t xml:space="preserve"> However, </w:t>
+      </w:r>
+      <w:r>
+        <w:rPr>
+          <w:rFonts w:ascii="Arial" w:hAnsi="Arial" w:cs="Arial"/>
+          <w:sz w:val="24"/>
+          <w:szCs w:val="24"/>
+          <w:lang w:bidi="ar-SA"/>
+        </w:rPr>
+        <w:t>u</w:t>
+      </w:r>
+      <w:r>
+        <w:rPr>
+          <w:rFonts w:ascii="Arial" w:hAnsi="Arial" w:cs="Arial"/>
+          <w:sz w:val="24"/>
+          <w:szCs w:val="24"/>
+          <w:lang w:bidi="ar-SA"/>
+        </w:rPr>
+        <w:t>nder physiological conditions, the probability of a simultaneous activation of m</w:t>
+      </w:r>
+      <w:r>
+        <w:rPr>
+          <w:rFonts w:ascii="Arial" w:hAnsi="Arial" w:cs="Arial"/>
+          <w:sz w:val="24"/>
+          <w:szCs w:val="24"/>
+          <w:lang w:bidi="ar-SA"/>
+        </w:rPr>
+        <w:t>ultiple converging synapses is ver</w:t>
+      </w:r>
+      <w:r>
+        <w:rPr>
+          <w:rFonts w:ascii="Arial" w:hAnsi="Arial" w:cs="Arial"/>
+          <w:sz w:val="24"/>
+          <w:szCs w:val="24"/>
+          <w:lang w:bidi="ar-SA"/>
+        </w:rPr>
+        <w:t xml:space="preserve">y low when taking into account the low activity of DG granular-cells and their sparse connectivity to CA3-PCs. </w:t>
+      </w:r>
+    </w:p>
+    <w:p>
+      <w:pPr>
+        <w:spacing w:before="100" w:beforeAutospacing="1" w:after="100" w:afterAutospacing="1" w:line="240" w:lineRule="auto"/>
+        <w:jc w:val="both"/>
+        <w:rPr>
+          <w:rFonts w:ascii="Arial" w:hAnsi="Arial" w:cs="Arial"/>
+          <w:sz w:val="24"/>
+          <w:szCs w:val="24"/>
           <w:lang w:bidi="ar-SA"/>
         </w:rPr>
       </w:pPr>
@@ -1941,7 +2364,25 @@
           <w:szCs w:val="24"/>
           <w:lang w:bidi="ar-SA"/>
         </w:rPr>
-        <w:t xml:space="preserve">play in the induction of MF-LTP?Second, if glutamate spillover contributes to the development of </w:t>
+        <w:t>play in the induction of MF-LTP?</w:t>
+      </w:r>
+      <w:r>
+        <w:rPr>
+          <w:rFonts w:ascii="Arial" w:hAnsi="Arial" w:cs="Arial"/>
+          <w:sz w:val="24"/>
+          <w:szCs w:val="24"/>
+          <w:lang w:bidi="ar-SA"/>
+        </w:rPr>
+        <w:t xml:space="preserve"> </w:t>
+      </w:r>
+      <w:r>
+        <w:rPr>
+          <w:rFonts w:ascii="Arial" w:hAnsi="Arial" w:cs="Arial"/>
+          <w:sz w:val="24"/>
+          <w:szCs w:val="24"/>
+          <w:lang w:bidi="ar-SA"/>
+        </w:rPr>
+        <w:t xml:space="preserve">Second, if glutamate spillover contributes to the development of </w:t>
       </w:r>
       <w:r>
         <w:rPr>

</xml_diff>